<commit_message>
Added test-suits for tasks 10.1-10.3
</commit_message>
<xml_diff>
--- a/lab10/Report/Лабораторна робота 10.docx
+++ b/lab10/Report/Лабораторна робота 10.docx
@@ -823,19 +823,15 @@
         <w:jc w:val="both"/>
         <w:rPr>
           <w:sz w:val="28"/>
-        </w:rPr>
-      </w:pPr>
-      <w:r>
-        <w:rPr>
-          <w:sz w:val="28"/>
-        </w:rPr>
-        <w:t>Завантажили власний Git-репозиторій</w:t>
-      </w:r>
-      <w:r>
-        <w:rPr>
-          <w:sz w:val="28"/>
-        </w:rPr>
-        <w:t>.</w:t>
+          <w:szCs w:val="28"/>
+        </w:rPr>
+      </w:pPr>
+      <w:r>
+        <w:rPr>
+          <w:sz w:val="28"/>
+          <w:szCs w:val="28"/>
+        </w:rPr>
+        <w:t>Завантажили власний Git-репозиторій.</w:t>
       </w:r>
     </w:p>
     <w:p>
@@ -845,73 +841,43 @@
         <w:jc w:val="both"/>
         <w:rPr>
           <w:sz w:val="28"/>
-        </w:rPr>
-      </w:pPr>
-      <w:r>
-        <w:rPr>
-          <w:sz w:val="28"/>
+          <w:szCs w:val="28"/>
+        </w:rPr>
+      </w:pPr>
+      <w:r>
+        <w:rPr>
+          <w:sz w:val="28"/>
+          <w:szCs w:val="28"/>
         </w:rPr>
         <w:t>У \Lab</w:t>
       </w:r>
       <w:r>
         <w:rPr>
           <w:sz w:val="28"/>
+          <w:szCs w:val="28"/>
         </w:rPr>
         <w:t>10</w:t>
       </w:r>
       <w:r>
         <w:rPr>
           <w:sz w:val="28"/>
-        </w:rPr>
-        <w:t xml:space="preserve"> заповнили файл README.md, створил</w:t>
-      </w:r>
-      <w:r>
-        <w:rPr>
-          <w:sz w:val="28"/>
-        </w:rPr>
-        <w:t>и теки prj, TestSuite, Software, Report; отрим</w:t>
-      </w:r>
-      <w:r>
-        <w:rPr>
-          <w:sz w:val="28"/>
-        </w:rPr>
-        <w:t>аний вміст теки \Lab</w:t>
-      </w:r>
-      <w:r>
-        <w:rPr>
-          <w:sz w:val="28"/>
+          <w:szCs w:val="28"/>
+        </w:rPr>
+        <w:t xml:space="preserve"> заповнили файл README.md, створили теки prj, TestSuite, Software, Report; отриманий вміст теки \Lab</w:t>
+      </w:r>
+      <w:r>
+        <w:rPr>
+          <w:sz w:val="28"/>
+          <w:szCs w:val="28"/>
         </w:rPr>
         <w:t>10</w:t>
       </w:r>
       <w:r>
         <w:rPr>
           <w:sz w:val="28"/>
-        </w:rPr>
-        <w:t xml:space="preserve"> завантажил</w:t>
-      </w:r>
-      <w:r>
-        <w:rPr>
-          <w:sz w:val="28"/>
-        </w:rPr>
-        <w:t>и до Git</w:t>
-      </w:r>
-      <w:r>
-        <w:rPr>
-          <w:sz w:val="28"/>
-        </w:rPr>
-        <w:t xml:space="preserve"> </w:t>
-      </w:r>
-      <w:r>
-        <w:rPr>
-          <w:sz w:val="28"/>
-        </w:rPr>
-        <w:t>репозиторію</w:t>
-      </w:r>
-      <w:r>
-        <w:rPr>
-          <w:sz w:val="28"/>
-        </w:rPr>
-        <w:t>.</w:t>
+          <w:szCs w:val="28"/>
+        </w:rPr>
+        <w:t xml:space="preserve"> завантажили до Git репозиторію.</w:t>
       </w:r>
     </w:p>
     <w:p>
@@ -921,11 +887,13 @@
         <w:jc w:val="both"/>
         <w:rPr>
           <w:sz w:val="28"/>
-        </w:rPr>
-      </w:pPr>
-      <w:r>
-        <w:rPr>
-          <w:sz w:val="28"/>
+          <w:szCs w:val="28"/>
+        </w:rPr>
+      </w:pPr>
+      <w:r>
+        <w:rPr>
+          <w:sz w:val="28"/>
+          <w:szCs w:val="28"/>
         </w:rPr>
         <w:t>Аналіз задачі 10.1:</w:t>
       </w:r>
@@ -937,11 +905,13 @@
         <w:jc w:val="both"/>
         <w:rPr>
           <w:sz w:val="28"/>
-        </w:rPr>
-      </w:pPr>
-      <w:r>
-        <w:rPr>
-          <w:sz w:val="28"/>
+          <w:szCs w:val="28"/>
+        </w:rPr>
+      </w:pPr>
+      <w:r>
+        <w:rPr>
+          <w:sz w:val="28"/>
+          <w:szCs w:val="28"/>
         </w:rPr>
         <w:t>Дано: слово або один знак пунктуації.</w:t>
       </w:r>
@@ -953,17 +923,20 @@
         <w:jc w:val="both"/>
         <w:rPr>
           <w:sz w:val="28"/>
-        </w:rPr>
-      </w:pPr>
-      <w:r>
-        <w:rPr>
-          <w:sz w:val="28"/>
+          <w:szCs w:val="28"/>
+        </w:rPr>
+      </w:pPr>
+      <w:r>
+        <w:rPr>
+          <w:sz w:val="28"/>
+          <w:szCs w:val="28"/>
         </w:rPr>
         <w:t>Вивести: інформація про автора</w:t>
       </w:r>
       <w:r>
         <w:rPr>
           <w:sz w:val="28"/>
+          <w:szCs w:val="28"/>
           <w:lang w:val="en-US"/>
         </w:rPr>
         <w:t>;</w:t>
@@ -971,12 +944,14 @@
       <w:r>
         <w:rPr>
           <w:sz w:val="28"/>
+          <w:szCs w:val="28"/>
         </w:rPr>
         <w:t xml:space="preserve"> кількість літер у слові</w:t>
       </w:r>
       <w:r>
         <w:rPr>
           <w:sz w:val="28"/>
+          <w:szCs w:val="28"/>
           <w:lang w:val="en-US"/>
         </w:rPr>
         <w:t>,</w:t>
@@ -984,12 +959,14 @@
       <w:r>
         <w:rPr>
           <w:sz w:val="28"/>
+          <w:szCs w:val="28"/>
         </w:rPr>
         <w:t xml:space="preserve"> якщо введено слово</w:t>
       </w:r>
       <w:r>
         <w:rPr>
           <w:sz w:val="28"/>
+          <w:szCs w:val="28"/>
           <w:lang w:val="en-US"/>
         </w:rPr>
         <w:t>;</w:t>
@@ -997,12 +974,14 @@
       <w:r>
         <w:rPr>
           <w:sz w:val="28"/>
+          <w:szCs w:val="28"/>
         </w:rPr>
         <w:t xml:space="preserve"> якщо введено один знак пунктуації – повідомлення, що у файлі знак пунктуації, у вхідному файлі додати рядок «Хай щастить!»</w:t>
       </w:r>
       <w:r>
         <w:rPr>
           <w:sz w:val="28"/>
+          <w:szCs w:val="28"/>
           <w:lang w:val="en-US"/>
         </w:rPr>
         <w:t>;</w:t>
@@ -1010,12 +989,14 @@
       <w:r>
         <w:rPr>
           <w:sz w:val="28"/>
+          <w:szCs w:val="28"/>
         </w:rPr>
         <w:t xml:space="preserve"> якщо введено щось інакше – ім’я і прізвище першого космонавта України</w:t>
       </w:r>
       <w:r>
         <w:rPr>
           <w:sz w:val="28"/>
+          <w:szCs w:val="28"/>
           <w:lang w:val="en-US"/>
         </w:rPr>
         <w:t>;</w:t>
@@ -1023,30 +1004,35 @@
       <w:r>
         <w:rPr>
           <w:sz w:val="28"/>
+          <w:szCs w:val="28"/>
         </w:rPr>
         <w:t xml:space="preserve">  повідомлення, чи </w:t>
       </w:r>
       <w:r>
         <w:rPr>
           <w:sz w:val="28"/>
+          <w:szCs w:val="28"/>
         </w:rPr>
         <w:t>є слово із вхідного файла</w:t>
       </w:r>
       <w:r>
         <w:rPr>
           <w:sz w:val="28"/>
+          <w:szCs w:val="28"/>
         </w:rPr>
         <w:t xml:space="preserve"> у частин</w:t>
       </w:r>
       <w:r>
         <w:rPr>
           <w:sz w:val="28"/>
+          <w:szCs w:val="28"/>
         </w:rPr>
         <w:t>і</w:t>
       </w:r>
       <w:r>
         <w:rPr>
           <w:sz w:val="28"/>
+          <w:szCs w:val="28"/>
         </w:rPr>
         <w:t xml:space="preserve"> вірша Анатолія Тарана «Хай щастить у вашій хаті, мамо».</w:t>
       </w:r>
@@ -1058,11 +1044,13 @@
         <w:jc w:val="both"/>
         <w:rPr>
           <w:sz w:val="28"/>
-        </w:rPr>
-      </w:pPr>
-      <w:r>
-        <w:rPr>
-          <w:sz w:val="28"/>
+          <w:szCs w:val="28"/>
+        </w:rPr>
+      </w:pPr>
+      <w:r>
+        <w:rPr>
+          <w:sz w:val="28"/>
+          <w:szCs w:val="28"/>
         </w:rPr>
         <w:t>Постановка задачі 10.1:</w:t>
       </w:r>
@@ -1074,18 +1062,21 @@
         <w:jc w:val="both"/>
         <w:rPr>
           <w:sz w:val="28"/>
-          <w:lang w:val="en-US"/>
-        </w:rPr>
-      </w:pPr>
-      <w:r>
-        <w:rPr>
-          <w:sz w:val="28"/>
+          <w:szCs w:val="28"/>
+          <w:lang w:val="en-US"/>
+        </w:rPr>
+      </w:pPr>
+      <w:r>
+        <w:rPr>
+          <w:sz w:val="28"/>
+          <w:szCs w:val="28"/>
         </w:rPr>
         <w:t xml:space="preserve">Вхід: </w:t>
       </w:r>
       <w:r>
         <w:rPr>
           <w:sz w:val="28"/>
+          <w:szCs w:val="28"/>
           <w:lang w:val="en-US"/>
         </w:rPr>
         <w:t>input.txt.</w:t>
@@ -1098,11 +1089,13 @@
         <w:jc w:val="both"/>
         <w:rPr>
           <w:sz w:val="28"/>
-        </w:rPr>
-      </w:pPr>
-      <w:r>
-        <w:rPr>
-          <w:sz w:val="28"/>
+          <w:szCs w:val="28"/>
+        </w:rPr>
+      </w:pPr>
+      <w:r>
+        <w:rPr>
+          <w:sz w:val="28"/>
+          <w:szCs w:val="28"/>
         </w:rPr>
         <w:lastRenderedPageBreak/>
         <w:t xml:space="preserve">Вихід: </w:t>
@@ -1110,6 +1103,7 @@
       <w:r>
         <w:rPr>
           <w:sz w:val="28"/>
+          <w:szCs w:val="28"/>
           <w:lang w:val="en-US"/>
         </w:rPr>
         <w:t>output.txt</w:t>
@@ -1117,24 +1111,28 @@
       <w:r>
         <w:rPr>
           <w:sz w:val="28"/>
+          <w:szCs w:val="28"/>
         </w:rPr>
         <w:t xml:space="preserve">, якщо </w:t>
       </w:r>
       <w:r>
         <w:rPr>
           <w:sz w:val="28"/>
+          <w:szCs w:val="28"/>
         </w:rPr>
         <w:t>введено один знак пунктуації</w:t>
       </w:r>
       <w:r>
         <w:rPr>
           <w:sz w:val="28"/>
+          <w:szCs w:val="28"/>
         </w:rPr>
         <w:t xml:space="preserve"> – </w:t>
       </w:r>
       <w:r>
         <w:rPr>
           <w:sz w:val="28"/>
+          <w:szCs w:val="28"/>
           <w:lang w:val="en-US"/>
         </w:rPr>
         <w:t>output.txt</w:t>
@@ -1142,12 +1140,14 @@
       <w:r>
         <w:rPr>
           <w:sz w:val="28"/>
+          <w:szCs w:val="28"/>
         </w:rPr>
         <w:t xml:space="preserve">, </w:t>
       </w:r>
       <w:r>
         <w:rPr>
           <w:sz w:val="28"/>
+          <w:szCs w:val="28"/>
           <w:lang w:val="en-US"/>
         </w:rPr>
         <w:t>input.txt.</w:t>
@@ -1160,11 +1160,13 @@
         <w:jc w:val="both"/>
         <w:rPr>
           <w:sz w:val="28"/>
-        </w:rPr>
-      </w:pPr>
-      <w:r>
-        <w:rPr>
-          <w:sz w:val="28"/>
+          <w:szCs w:val="28"/>
+        </w:rPr>
+      </w:pPr>
+      <w:r>
+        <w:rPr>
+          <w:sz w:val="28"/>
+          <w:szCs w:val="28"/>
         </w:rPr>
         <w:t>Аналіз вимог задачі 10.1:</w:t>
       </w:r>
@@ -1182,12 +1184,14 @@
         <w:rPr>
           <w:rFonts w:ascii="Times New Roman" w:hAnsi="Times New Roman"/>
           <w:sz w:val="28"/>
-        </w:rPr>
-      </w:pPr>
-      <w:r>
-        <w:rPr>
-          <w:rFonts w:ascii="Times New Roman" w:hAnsi="Times New Roman"/>
-          <w:sz w:val="28"/>
+          <w:szCs w:val="28"/>
+        </w:rPr>
+      </w:pPr>
+      <w:r>
+        <w:rPr>
+          <w:rFonts w:ascii="Times New Roman" w:hAnsi="Times New Roman"/>
+          <w:sz w:val="28"/>
+          <w:szCs w:val="28"/>
         </w:rPr>
         <w:t>Мова повідомлень – українська</w:t>
       </w:r>
@@ -1195,6 +1199,7 @@
         <w:rPr>
           <w:rFonts w:ascii="Times New Roman" w:hAnsi="Times New Roman"/>
           <w:sz w:val="28"/>
+          <w:szCs w:val="28"/>
           <w:lang w:val="en-US"/>
         </w:rPr>
         <w:t>;</w:t>
@@ -1213,12 +1218,14 @@
         <w:rPr>
           <w:rFonts w:ascii="Times New Roman" w:hAnsi="Times New Roman"/>
           <w:sz w:val="28"/>
-        </w:rPr>
-      </w:pPr>
-      <w:r>
-        <w:rPr>
-          <w:rFonts w:ascii="Times New Roman" w:hAnsi="Times New Roman"/>
-          <w:sz w:val="28"/>
+          <w:szCs w:val="28"/>
+        </w:rPr>
+      </w:pPr>
+      <w:r>
+        <w:rPr>
+          <w:rFonts w:ascii="Times New Roman" w:hAnsi="Times New Roman"/>
+          <w:sz w:val="28"/>
+          <w:szCs w:val="28"/>
         </w:rPr>
         <w:t xml:space="preserve">Вхідний файл </w:t>
       </w:r>
@@ -1226,6 +1233,7 @@
         <w:rPr>
           <w:rFonts w:ascii="Times New Roman" w:hAnsi="Times New Roman"/>
           <w:sz w:val="28"/>
+          <w:szCs w:val="28"/>
           <w:lang w:val="en-US"/>
         </w:rPr>
         <w:t>*.txt</w:t>
@@ -1234,6 +1242,7 @@
         <w:rPr>
           <w:rFonts w:ascii="Times New Roman" w:hAnsi="Times New Roman"/>
           <w:sz w:val="28"/>
+          <w:szCs w:val="28"/>
         </w:rPr>
         <w:t xml:space="preserve"> створюється користувачем</w:t>
       </w:r>
@@ -1241,6 +1250,7 @@
         <w:rPr>
           <w:rFonts w:ascii="Times New Roman" w:hAnsi="Times New Roman"/>
           <w:sz w:val="28"/>
+          <w:szCs w:val="28"/>
           <w:lang w:val="en-US"/>
         </w:rPr>
         <w:t>;</w:t>
@@ -1259,12 +1269,14 @@
         <w:rPr>
           <w:rFonts w:ascii="Times New Roman" w:hAnsi="Times New Roman"/>
           <w:sz w:val="28"/>
-        </w:rPr>
-      </w:pPr>
-      <w:r>
-        <w:rPr>
-          <w:rFonts w:ascii="Times New Roman" w:hAnsi="Times New Roman"/>
-          <w:sz w:val="28"/>
+          <w:szCs w:val="28"/>
+        </w:rPr>
+      </w:pPr>
+      <w:r>
+        <w:rPr>
+          <w:rFonts w:ascii="Times New Roman" w:hAnsi="Times New Roman"/>
+          <w:sz w:val="28"/>
+          <w:szCs w:val="28"/>
         </w:rPr>
         <w:t>Імена вхідного й вихідного файлів є параметрами модуля</w:t>
       </w:r>
@@ -1272,6 +1284,7 @@
         <w:rPr>
           <w:rFonts w:ascii="Times New Roman" w:hAnsi="Times New Roman"/>
           <w:sz w:val="28"/>
+          <w:szCs w:val="28"/>
           <w:lang w:val="en-US"/>
         </w:rPr>
         <w:t>;</w:t>
@@ -1290,12 +1303,14 @@
         <w:rPr>
           <w:rFonts w:ascii="Times New Roman" w:hAnsi="Times New Roman"/>
           <w:sz w:val="28"/>
-        </w:rPr>
-      </w:pPr>
-      <w:r>
-        <w:rPr>
-          <w:rFonts w:ascii="Times New Roman" w:hAnsi="Times New Roman"/>
-          <w:sz w:val="28"/>
+          <w:szCs w:val="28"/>
+        </w:rPr>
+      </w:pPr>
+      <w:r>
+        <w:rPr>
+          <w:rFonts w:ascii="Times New Roman" w:hAnsi="Times New Roman"/>
+          <w:sz w:val="28"/>
+          <w:szCs w:val="28"/>
         </w:rPr>
         <w:t>Перед читанням та записом файлів відбувається перевірка їх відкриття</w:t>
       </w:r>
@@ -1303,6 +1318,7 @@
         <w:rPr>
           <w:rFonts w:ascii="Times New Roman" w:hAnsi="Times New Roman"/>
           <w:sz w:val="28"/>
+          <w:szCs w:val="28"/>
           <w:lang w:val="en-US"/>
         </w:rPr>
         <w:t>;</w:t>
@@ -1321,12 +1337,14 @@
         <w:rPr>
           <w:rFonts w:ascii="Times New Roman" w:hAnsi="Times New Roman"/>
           <w:sz w:val="28"/>
-        </w:rPr>
-      </w:pPr>
-      <w:r>
-        <w:rPr>
-          <w:rFonts w:ascii="Times New Roman" w:hAnsi="Times New Roman"/>
-          <w:sz w:val="28"/>
+          <w:szCs w:val="28"/>
+        </w:rPr>
+      </w:pPr>
+      <w:r>
+        <w:rPr>
+          <w:rFonts w:ascii="Times New Roman" w:hAnsi="Times New Roman"/>
+          <w:sz w:val="28"/>
+          <w:szCs w:val="28"/>
         </w:rPr>
         <w:t>Після завершення роботи, відбувається закриття відкритих файлів</w:t>
       </w:r>
@@ -1334,6 +1352,7 @@
         <w:rPr>
           <w:rFonts w:ascii="Times New Roman" w:hAnsi="Times New Roman"/>
           <w:sz w:val="28"/>
+          <w:szCs w:val="28"/>
           <w:lang w:val="en-US"/>
         </w:rPr>
         <w:t>.</w:t>
@@ -1348,12 +1367,14 @@
         <w:rPr>
           <w:rFonts w:ascii="Times New Roman" w:hAnsi="Times New Roman"/>
           <w:sz w:val="28"/>
-        </w:rPr>
-      </w:pPr>
-      <w:r>
-        <w:rPr>
-          <w:rFonts w:ascii="Times New Roman" w:hAnsi="Times New Roman"/>
-          <w:sz w:val="28"/>
+          <w:szCs w:val="28"/>
+        </w:rPr>
+      </w:pPr>
+      <w:r>
+        <w:rPr>
+          <w:rFonts w:ascii="Times New Roman" w:hAnsi="Times New Roman"/>
+          <w:sz w:val="28"/>
+          <w:szCs w:val="28"/>
         </w:rPr>
         <w:t>Вміст текстових файлів задачі 10.1:</w:t>
       </w:r>
@@ -1367,70 +1388,16 @@
         <w:rPr>
           <w:rFonts w:ascii="Times New Roman" w:hAnsi="Times New Roman"/>
           <w:sz w:val="28"/>
-        </w:rPr>
-      </w:pPr>
-      <w:r>
-        <w:rPr>
-          <w:rFonts w:ascii="Times New Roman" w:hAnsi="Times New Roman"/>
-          <w:sz w:val="28"/>
-        </w:rPr>
-        <w:t xml:space="preserve">Файл </w:t>
-      </w:r>
-      <w:r>
-        <w:rPr>
-          <w:rFonts w:ascii="Times New Roman" w:hAnsi="Times New Roman"/>
-          <w:sz w:val="28"/>
-        </w:rPr>
-        <w:t>input.txt</w:t>
-      </w:r>
-      <w:r>
-        <w:rPr>
-          <w:rFonts w:ascii="Times New Roman" w:hAnsi="Times New Roman"/>
-          <w:sz w:val="28"/>
-        </w:rPr>
-        <w:t xml:space="preserve">: </w:t>
-      </w:r>
-      <w:r>
-        <w:rPr>
-          <w:rFonts w:ascii="Times New Roman" w:hAnsi="Times New Roman"/>
-          <w:sz w:val="28"/>
-        </w:rPr>
-        <w:t>слово або один знак пунктуації</w:t>
-      </w:r>
-      <w:r>
-        <w:rPr>
-          <w:rFonts w:ascii="Times New Roman" w:hAnsi="Times New Roman"/>
-          <w:sz w:val="28"/>
-        </w:rPr>
-        <w:t xml:space="preserve">, </w:t>
-      </w:r>
-      <w:r>
-        <w:rPr>
-          <w:rFonts w:ascii="Times New Roman" w:hAnsi="Times New Roman"/>
-          <w:sz w:val="28"/>
-        </w:rPr>
-        <w:t>якщо введено один знак пунктуації</w:t>
-      </w:r>
-      <w:r>
-        <w:rPr>
-          <w:rFonts w:ascii="Times New Roman" w:hAnsi="Times New Roman"/>
-          <w:sz w:val="28"/>
-        </w:rPr>
-        <w:t xml:space="preserve"> – </w:t>
-      </w:r>
-      <w:r>
-        <w:rPr>
-          <w:rFonts w:ascii="Times New Roman" w:hAnsi="Times New Roman"/>
-          <w:sz w:val="28"/>
-        </w:rPr>
-        <w:t>«Хай щастить!»</w:t>
-      </w:r>
-      <w:r>
-        <w:rPr>
-          <w:rFonts w:ascii="Times New Roman" w:hAnsi="Times New Roman"/>
-          <w:sz w:val="28"/>
-        </w:rPr>
-        <w:t>.</w:t>
+          <w:szCs w:val="28"/>
+        </w:rPr>
+      </w:pPr>
+      <w:r>
+        <w:rPr>
+          <w:rFonts w:ascii="Times New Roman" w:hAnsi="Times New Roman"/>
+          <w:sz w:val="28"/>
+          <w:szCs w:val="28"/>
+        </w:rPr>
+        <w:t>Файл input.txt: слово або один знак пунктуації, якщо введено один знак пунктуації – «Хай щастить!».</w:t>
       </w:r>
     </w:p>
     <w:p>
@@ -1442,63 +1409,16 @@
         <w:rPr>
           <w:rFonts w:ascii="Times New Roman" w:hAnsi="Times New Roman"/>
           <w:sz w:val="28"/>
-        </w:rPr>
-      </w:pPr>
-      <w:r>
-        <w:rPr>
-          <w:rFonts w:ascii="Times New Roman" w:hAnsi="Times New Roman"/>
-          <w:sz w:val="28"/>
-        </w:rPr>
-        <w:t xml:space="preserve">Файл output.txt: </w:t>
-      </w:r>
-      <w:r>
-        <w:rPr>
-          <w:rFonts w:ascii="Times New Roman" w:hAnsi="Times New Roman"/>
-          <w:sz w:val="28"/>
-        </w:rPr>
-        <w:t>інформація про автора</w:t>
-      </w:r>
-      <w:r>
-        <w:rPr>
-          <w:rFonts w:ascii="Times New Roman" w:hAnsi="Times New Roman"/>
-          <w:sz w:val="28"/>
-        </w:rPr>
-        <w:t xml:space="preserve">, або </w:t>
-      </w:r>
-      <w:r>
-        <w:rPr>
-          <w:rFonts w:ascii="Times New Roman" w:hAnsi="Times New Roman"/>
-          <w:sz w:val="28"/>
-        </w:rPr>
-        <w:t>«У файлі знак пунктуації»</w:t>
-      </w:r>
-      <w:r>
-        <w:rPr>
-          <w:rFonts w:ascii="Times New Roman" w:hAnsi="Times New Roman"/>
-          <w:sz w:val="28"/>
-        </w:rPr>
-        <w:t xml:space="preserve">, або </w:t>
-      </w:r>
-      <w:r>
-        <w:rPr>
-          <w:rFonts w:ascii="Times New Roman" w:hAnsi="Times New Roman"/>
-          <w:sz w:val="28"/>
-        </w:rPr>
-        <w:t>«Леонід Каденюк»</w:t>
-      </w:r>
-      <w:r>
-        <w:rPr>
-          <w:rFonts w:ascii="Times New Roman" w:hAnsi="Times New Roman"/>
-          <w:sz w:val="28"/>
-        </w:rPr>
-        <w:t xml:space="preserve"> та </w:t>
-      </w:r>
-      <w:r>
-        <w:rPr>
-          <w:rFonts w:ascii="Times New Roman" w:hAnsi="Times New Roman"/>
-          <w:sz w:val="28"/>
-        </w:rPr>
-        <w:t>«Слово міститься у наступній частині вірша Анатолія Тарана «Хай щастить у Вашій хаті, мамо»: …»  або «Слово НЕ міститься у наступній частині вірша Анатолія Тарана «Хай щастить у Вашій хаті, мамо»: …»</w:t>
+          <w:szCs w:val="28"/>
+        </w:rPr>
+      </w:pPr>
+      <w:r>
+        <w:rPr>
+          <w:rFonts w:ascii="Times New Roman" w:hAnsi="Times New Roman"/>
+          <w:sz w:val="28"/>
+          <w:szCs w:val="28"/>
+        </w:rPr>
+        <w:t>Файл output.txt: інформація про автора, або «У файлі знак пунктуації», або «Леонід Каденюк» та «Слово міститься у наступній частині вірша Анатолія Тарана «Хай щастить у Вашій хаті, мамо»: …»  або «Слово НЕ міститься у наступній частині вірша Анатолія Тарана «Хай щастить у Вашій хаті, мамо»: …»</w:t>
       </w:r>
     </w:p>
     <w:p>
@@ -1508,11 +1428,13 @@
         <w:jc w:val="both"/>
         <w:rPr>
           <w:sz w:val="28"/>
-        </w:rPr>
-      </w:pPr>
-      <w:r>
-        <w:rPr>
-          <w:sz w:val="28"/>
+          <w:szCs w:val="28"/>
+        </w:rPr>
+      </w:pPr>
+      <w:r>
+        <w:rPr>
+          <w:sz w:val="28"/>
+          <w:szCs w:val="28"/>
         </w:rPr>
         <w:t>Проектування архітектури задачі 10.1:</w:t>
       </w:r>
@@ -1530,12 +1452,14 @@
         <w:rPr>
           <w:rFonts w:ascii="Times New Roman" w:hAnsi="Times New Roman"/>
           <w:sz w:val="28"/>
-        </w:rPr>
-      </w:pPr>
-      <w:r>
-        <w:rPr>
-          <w:rFonts w:ascii="Times New Roman" w:hAnsi="Times New Roman"/>
-          <w:sz w:val="28"/>
+          <w:szCs w:val="28"/>
+        </w:rPr>
+      </w:pPr>
+      <w:r>
+        <w:rPr>
+          <w:rFonts w:ascii="Times New Roman" w:hAnsi="Times New Roman"/>
+          <w:sz w:val="28"/>
+          <w:szCs w:val="28"/>
         </w:rPr>
         <w:t>Підключення необхідних бібліотек</w:t>
       </w:r>
@@ -1622,12 +1546,14 @@
         <w:rPr>
           <w:rFonts w:ascii="Times New Roman" w:hAnsi="Times New Roman"/>
           <w:sz w:val="28"/>
-        </w:rPr>
-      </w:pPr>
-      <w:r>
-        <w:rPr>
-          <w:rFonts w:ascii="Times New Roman" w:hAnsi="Times New Roman"/>
-          <w:sz w:val="28"/>
+          <w:szCs w:val="28"/>
+        </w:rPr>
+      </w:pPr>
+      <w:r>
+        <w:rPr>
+          <w:rFonts w:ascii="Times New Roman" w:hAnsi="Times New Roman"/>
+          <w:sz w:val="28"/>
+          <w:szCs w:val="28"/>
         </w:rPr>
         <w:t xml:space="preserve">Оголошення необхідних змінних, ініціалізація </w:t>
       </w:r>
@@ -1635,6 +1561,7 @@
         <w:rPr>
           <w:rFonts w:ascii="Times New Roman" w:hAnsi="Times New Roman"/>
           <w:sz w:val="28"/>
+          <w:szCs w:val="28"/>
           <w:lang w:val="en-US"/>
         </w:rPr>
         <w:t>poem</w:t>
@@ -1653,12 +1580,14 @@
         <w:rPr>
           <w:rFonts w:ascii="Times New Roman" w:hAnsi="Times New Roman"/>
           <w:sz w:val="28"/>
-        </w:rPr>
-      </w:pPr>
-      <w:r>
-        <w:rPr>
-          <w:rFonts w:ascii="Times New Roman" w:hAnsi="Times New Roman"/>
-          <w:sz w:val="28"/>
+          <w:szCs w:val="28"/>
+        </w:rPr>
+      </w:pPr>
+      <w:r>
+        <w:rPr>
+          <w:rFonts w:ascii="Times New Roman" w:hAnsi="Times New Roman"/>
+          <w:sz w:val="28"/>
+          <w:szCs w:val="28"/>
         </w:rPr>
         <w:t>Я</w:t>
       </w:r>
@@ -1666,6 +1595,7 @@
         <w:rPr>
           <w:rFonts w:ascii="Times New Roman" w:hAnsi="Times New Roman"/>
           <w:sz w:val="28"/>
+          <w:szCs w:val="28"/>
         </w:rPr>
         <w:t>кщо введено слово</w:t>
       </w:r>
@@ -1673,6 +1603,7 @@
         <w:rPr>
           <w:rFonts w:ascii="Times New Roman" w:hAnsi="Times New Roman"/>
           <w:sz w:val="28"/>
+          <w:szCs w:val="28"/>
         </w:rPr>
         <w:t xml:space="preserve">, виводиться </w:t>
       </w:r>
@@ -1680,6 +1611,7 @@
         <w:rPr>
           <w:rFonts w:ascii="Times New Roman" w:hAnsi="Times New Roman"/>
           <w:sz w:val="28"/>
+          <w:szCs w:val="28"/>
         </w:rPr>
         <w:t>кількість літер у слові</w:t>
       </w:r>
@@ -1687,6 +1619,7 @@
         <w:rPr>
           <w:rFonts w:ascii="Times New Roman" w:hAnsi="Times New Roman"/>
           <w:sz w:val="28"/>
+          <w:szCs w:val="28"/>
         </w:rPr>
         <w:t>, програма продовжується</w:t>
       </w:r>
@@ -1694,6 +1627,7 @@
         <w:rPr>
           <w:rFonts w:ascii="Times New Roman" w:hAnsi="Times New Roman"/>
           <w:sz w:val="28"/>
+          <w:szCs w:val="28"/>
           <w:lang w:val="en-US"/>
         </w:rPr>
         <w:t>;</w:t>
@@ -1702,6 +1636,7 @@
         <w:rPr>
           <w:rFonts w:ascii="Times New Roman" w:hAnsi="Times New Roman"/>
           <w:sz w:val="28"/>
+          <w:szCs w:val="28"/>
         </w:rPr>
         <w:t xml:space="preserve"> якщо введено один знак пунктуації – </w:t>
       </w:r>
@@ -1709,6 +1644,7 @@
         <w:rPr>
           <w:rFonts w:ascii="Times New Roman" w:hAnsi="Times New Roman"/>
           <w:sz w:val="28"/>
+          <w:szCs w:val="28"/>
         </w:rPr>
         <w:t xml:space="preserve">виводиться </w:t>
       </w:r>
@@ -1716,6 +1652,7 @@
         <w:rPr>
           <w:rFonts w:ascii="Times New Roman" w:hAnsi="Times New Roman"/>
           <w:sz w:val="28"/>
+          <w:szCs w:val="28"/>
         </w:rPr>
         <w:t>повідомлення, що у файлі знак пунктуації, у</w:t>
       </w:r>
@@ -1723,6 +1660,7 @@
         <w:rPr>
           <w:rFonts w:ascii="Times New Roman" w:hAnsi="Times New Roman"/>
           <w:sz w:val="28"/>
+          <w:szCs w:val="28"/>
         </w:rPr>
         <w:t xml:space="preserve"> вхідному файлі </w:t>
       </w:r>
@@ -1730,6 +1668,7 @@
         <w:rPr>
           <w:rFonts w:ascii="Times New Roman" w:hAnsi="Times New Roman"/>
           <w:sz w:val="28"/>
+          <w:szCs w:val="28"/>
         </w:rPr>
         <w:t>записується</w:t>
       </w:r>
@@ -1737,6 +1676,7 @@
         <w:rPr>
           <w:rFonts w:ascii="Times New Roman" w:hAnsi="Times New Roman"/>
           <w:sz w:val="28"/>
+          <w:szCs w:val="28"/>
         </w:rPr>
         <w:t xml:space="preserve"> рядок «Хай щастить!»</w:t>
       </w:r>
@@ -1744,6 +1684,7 @@
         <w:rPr>
           <w:rFonts w:ascii="Times New Roman" w:hAnsi="Times New Roman"/>
           <w:sz w:val="28"/>
+          <w:szCs w:val="28"/>
         </w:rPr>
         <w:t>, відкриті файли закриваються, відбувається вихід з модуля</w:t>
       </w:r>
@@ -1751,6 +1692,7 @@
         <w:rPr>
           <w:rFonts w:ascii="Times New Roman" w:hAnsi="Times New Roman"/>
           <w:sz w:val="28"/>
+          <w:szCs w:val="28"/>
           <w:lang w:val="en-US"/>
         </w:rPr>
         <w:t>;</w:t>
@@ -1759,6 +1701,7 @@
         <w:rPr>
           <w:rFonts w:ascii="Times New Roman" w:hAnsi="Times New Roman"/>
           <w:sz w:val="28"/>
+          <w:szCs w:val="28"/>
         </w:rPr>
         <w:t xml:space="preserve"> інакше – </w:t>
       </w:r>
@@ -1766,6 +1709,7 @@
         <w:rPr>
           <w:rFonts w:ascii="Times New Roman" w:hAnsi="Times New Roman"/>
           <w:sz w:val="28"/>
+          <w:szCs w:val="28"/>
         </w:rPr>
         <w:t xml:space="preserve">виводиться </w:t>
       </w:r>
@@ -1773,6 +1717,7 @@
         <w:rPr>
           <w:rFonts w:ascii="Times New Roman" w:hAnsi="Times New Roman"/>
           <w:sz w:val="28"/>
+          <w:szCs w:val="28"/>
         </w:rPr>
         <w:t>ім’я і прізвище першого космонавта України</w:t>
       </w:r>
@@ -1780,6 +1725,7 @@
         <w:rPr>
           <w:rFonts w:ascii="Times New Roman" w:hAnsi="Times New Roman"/>
           <w:sz w:val="28"/>
+          <w:szCs w:val="28"/>
         </w:rPr>
         <w:t xml:space="preserve">, </w:t>
       </w:r>
@@ -1787,6 +1733,7 @@
         <w:rPr>
           <w:rFonts w:ascii="Times New Roman" w:hAnsi="Times New Roman"/>
           <w:sz w:val="28"/>
+          <w:szCs w:val="28"/>
         </w:rPr>
         <w:t>відкриті файли закриваються, відбувається вихід з модуля</w:t>
       </w:r>
@@ -1794,6 +1741,7 @@
         <w:rPr>
           <w:rFonts w:ascii="Times New Roman" w:hAnsi="Times New Roman"/>
           <w:sz w:val="28"/>
+          <w:szCs w:val="28"/>
           <w:lang w:val="en-US"/>
         </w:rPr>
         <w:t>;</w:t>
@@ -1812,12 +1760,14 @@
         <w:rPr>
           <w:rFonts w:ascii="Times New Roman" w:hAnsi="Times New Roman"/>
           <w:sz w:val="28"/>
-        </w:rPr>
-      </w:pPr>
-      <w:r>
-        <w:rPr>
-          <w:rFonts w:ascii="Times New Roman" w:hAnsi="Times New Roman"/>
-          <w:sz w:val="28"/>
+          <w:szCs w:val="28"/>
+        </w:rPr>
+      </w:pPr>
+      <w:r>
+        <w:rPr>
+          <w:rFonts w:ascii="Times New Roman" w:hAnsi="Times New Roman"/>
+          <w:sz w:val="28"/>
+          <w:szCs w:val="28"/>
         </w:rPr>
         <w:t>Якщо слово входить у частину вірша, виводиться повідомлення, що слово міститься у частині вірша</w:t>
       </w:r>
@@ -1825,6 +1775,7 @@
         <w:rPr>
           <w:rFonts w:ascii="Times New Roman" w:hAnsi="Times New Roman"/>
           <w:sz w:val="28"/>
+          <w:szCs w:val="28"/>
           <w:lang w:val="en-US"/>
         </w:rPr>
         <w:t>;</w:t>
@@ -1833,6 +1784,7 @@
         <w:rPr>
           <w:rFonts w:ascii="Times New Roman" w:hAnsi="Times New Roman"/>
           <w:sz w:val="28"/>
+          <w:szCs w:val="28"/>
         </w:rPr>
         <w:t xml:space="preserve"> </w:t>
       </w:r>
@@ -1840,6 +1792,7 @@
         <w:rPr>
           <w:rFonts w:ascii="Times New Roman" w:hAnsi="Times New Roman"/>
           <w:sz w:val="28"/>
+          <w:szCs w:val="28"/>
         </w:rPr>
         <w:t xml:space="preserve">Якщо слово </w:t>
       </w:r>
@@ -1847,6 +1800,7 @@
         <w:rPr>
           <w:rFonts w:ascii="Times New Roman" w:hAnsi="Times New Roman"/>
           <w:sz w:val="28"/>
+          <w:szCs w:val="28"/>
         </w:rPr>
         <w:t xml:space="preserve">не </w:t>
       </w:r>
@@ -1854,6 +1808,7 @@
         <w:rPr>
           <w:rFonts w:ascii="Times New Roman" w:hAnsi="Times New Roman"/>
           <w:sz w:val="28"/>
+          <w:szCs w:val="28"/>
         </w:rPr>
         <w:t xml:space="preserve">входить у частину вірша, виводиться повідомлення, що слово </w:t>
       </w:r>
@@ -1861,6 +1816,7 @@
         <w:rPr>
           <w:rFonts w:ascii="Times New Roman" w:hAnsi="Times New Roman"/>
           <w:sz w:val="28"/>
+          <w:szCs w:val="28"/>
         </w:rPr>
         <w:t xml:space="preserve">не </w:t>
       </w:r>
@@ -1868,6 +1824,7 @@
         <w:rPr>
           <w:rFonts w:ascii="Times New Roman" w:hAnsi="Times New Roman"/>
           <w:sz w:val="28"/>
+          <w:szCs w:val="28"/>
         </w:rPr>
         <w:t>міститься у частині вірша</w:t>
       </w:r>
@@ -1875,6 +1832,7 @@
         <w:rPr>
           <w:rFonts w:ascii="Times New Roman" w:hAnsi="Times New Roman"/>
           <w:sz w:val="28"/>
+          <w:szCs w:val="28"/>
           <w:lang w:val="en-US"/>
         </w:rPr>
         <w:t>;</w:t>
@@ -1883,6 +1841,7 @@
         <w:rPr>
           <w:rFonts w:ascii="Times New Roman" w:hAnsi="Times New Roman"/>
           <w:sz w:val="28"/>
+          <w:szCs w:val="28"/>
         </w:rPr>
         <w:t xml:space="preserve"> </w:t>
       </w:r>
@@ -1900,12 +1859,14 @@
         <w:rPr>
           <w:rFonts w:ascii="Times New Roman" w:hAnsi="Times New Roman"/>
           <w:sz w:val="28"/>
-        </w:rPr>
-      </w:pPr>
-      <w:r>
-        <w:rPr>
-          <w:rFonts w:ascii="Times New Roman" w:hAnsi="Times New Roman"/>
-          <w:sz w:val="28"/>
+          <w:szCs w:val="28"/>
+        </w:rPr>
+      </w:pPr>
+      <w:r>
+        <w:rPr>
+          <w:rFonts w:ascii="Times New Roman" w:hAnsi="Times New Roman"/>
+          <w:sz w:val="28"/>
+          <w:szCs w:val="28"/>
         </w:rPr>
         <w:t>В</w:t>
       </w:r>
@@ -1913,6 +1874,7 @@
         <w:rPr>
           <w:rFonts w:ascii="Times New Roman" w:hAnsi="Times New Roman"/>
           <w:sz w:val="28"/>
+          <w:szCs w:val="28"/>
         </w:rPr>
         <w:t>ідкриті файли закриваються, відбувається вихід з модуля</w:t>
       </w:r>
@@ -1920,6 +1882,7 @@
         <w:rPr>
           <w:rFonts w:ascii="Times New Roman" w:hAnsi="Times New Roman"/>
           <w:sz w:val="28"/>
+          <w:szCs w:val="28"/>
           <w:lang w:val="en-US"/>
         </w:rPr>
         <w:t>;</w:t>
@@ -1934,12 +1897,14 @@
         <w:rPr>
           <w:rFonts w:ascii="Times New Roman" w:hAnsi="Times New Roman"/>
           <w:sz w:val="28"/>
-        </w:rPr>
-      </w:pPr>
-      <w:r>
-        <w:rPr>
-          <w:rFonts w:ascii="Times New Roman" w:hAnsi="Times New Roman"/>
-          <w:sz w:val="28"/>
+          <w:szCs w:val="28"/>
+        </w:rPr>
+      </w:pPr>
+      <w:r>
+        <w:rPr>
+          <w:rFonts w:ascii="Times New Roman" w:hAnsi="Times New Roman"/>
+          <w:sz w:val="28"/>
+          <w:szCs w:val="28"/>
         </w:rPr>
         <w:t>Детальне проектування програмного модуля задачі 10.1:</w:t>
       </w:r>
@@ -1957,12 +1922,14 @@
         <w:rPr>
           <w:rFonts w:ascii="Times New Roman" w:hAnsi="Times New Roman"/>
           <w:sz w:val="28"/>
-        </w:rPr>
-      </w:pPr>
-      <w:r>
-        <w:rPr>
-          <w:rFonts w:ascii="Times New Roman" w:hAnsi="Times New Roman"/>
-          <w:sz w:val="28"/>
+          <w:szCs w:val="28"/>
+        </w:rPr>
+      </w:pPr>
+      <w:r>
+        <w:rPr>
+          <w:rFonts w:ascii="Times New Roman" w:hAnsi="Times New Roman"/>
+          <w:sz w:val="28"/>
+          <w:szCs w:val="28"/>
         </w:rPr>
         <w:t xml:space="preserve">Підключення бібліотек </w:t>
       </w:r>
@@ -1970,6 +1937,7 @@
         <w:rPr>
           <w:rFonts w:ascii="Times New Roman" w:hAnsi="Times New Roman"/>
           <w:sz w:val="28"/>
+          <w:szCs w:val="28"/>
         </w:rPr>
         <w:t xml:space="preserve">iostream, </w:t>
       </w:r>
@@ -1977,6 +1945,7 @@
         <w:rPr>
           <w:rFonts w:ascii="Times New Roman" w:hAnsi="Times New Roman"/>
           <w:sz w:val="28"/>
+          <w:szCs w:val="28"/>
         </w:rPr>
         <w:t>fstream, vector і algorithm</w:t>
       </w:r>
@@ -1984,6 +1953,7 @@
         <w:rPr>
           <w:rFonts w:ascii="Times New Roman" w:hAnsi="Times New Roman"/>
           <w:sz w:val="28"/>
+          <w:szCs w:val="28"/>
         </w:rPr>
         <w:t>;</w:t>
       </w:r>
@@ -2089,12 +2059,14 @@
         <w:rPr>
           <w:rFonts w:ascii="Times New Roman" w:hAnsi="Times New Roman"/>
           <w:sz w:val="28"/>
-        </w:rPr>
-      </w:pPr>
-      <w:r>
-        <w:rPr>
-          <w:rFonts w:ascii="Times New Roman" w:hAnsi="Times New Roman"/>
-          <w:sz w:val="28"/>
+          <w:szCs w:val="28"/>
+        </w:rPr>
+      </w:pPr>
+      <w:r>
+        <w:rPr>
+          <w:rFonts w:ascii="Times New Roman" w:hAnsi="Times New Roman"/>
+          <w:sz w:val="28"/>
+          <w:szCs w:val="28"/>
         </w:rPr>
         <w:t xml:space="preserve">Відкриття </w:t>
       </w:r>
@@ -2102,6 +2074,7 @@
         <w:rPr>
           <w:rFonts w:ascii="Times New Roman" w:hAnsi="Times New Roman"/>
           <w:sz w:val="28"/>
+          <w:szCs w:val="28"/>
         </w:rPr>
         <w:t xml:space="preserve">файлу output для письма, та файлу </w:t>
       </w:r>
@@ -2109,6 +2082,7 @@
         <w:rPr>
           <w:rFonts w:ascii="Times New Roman" w:hAnsi="Times New Roman"/>
           <w:sz w:val="28"/>
+          <w:szCs w:val="28"/>
           <w:lang w:val="en-US"/>
         </w:rPr>
         <w:t>input</w:t>
@@ -2117,6 +2091,7 @@
         <w:rPr>
           <w:rFonts w:ascii="Times New Roman" w:hAnsi="Times New Roman"/>
           <w:sz w:val="28"/>
+          <w:szCs w:val="28"/>
         </w:rPr>
         <w:t xml:space="preserve"> для читання</w:t>
       </w:r>
@@ -2124,6 +2099,7 @@
         <w:rPr>
           <w:rFonts w:ascii="Times New Roman" w:hAnsi="Times New Roman"/>
           <w:sz w:val="28"/>
+          <w:szCs w:val="28"/>
           <w:lang w:val="en-US"/>
         </w:rPr>
         <w:t>;</w:t>
@@ -2142,12 +2118,14 @@
         <w:rPr>
           <w:rFonts w:ascii="Times New Roman" w:hAnsi="Times New Roman"/>
           <w:sz w:val="28"/>
-        </w:rPr>
-      </w:pPr>
-      <w:r>
-        <w:rPr>
-          <w:rFonts w:ascii="Times New Roman" w:hAnsi="Times New Roman"/>
-          <w:sz w:val="28"/>
+          <w:szCs w:val="28"/>
+        </w:rPr>
+      </w:pPr>
+      <w:r>
+        <w:rPr>
+          <w:rFonts w:ascii="Times New Roman" w:hAnsi="Times New Roman"/>
+          <w:sz w:val="28"/>
+          <w:szCs w:val="28"/>
         </w:rPr>
         <w:t>Виведення ім’я й прізвища розробника модуля, установи, міста, країни, року</w:t>
       </w:r>
@@ -2155,6 +2133,7 @@
         <w:rPr>
           <w:rFonts w:ascii="Times New Roman" w:hAnsi="Times New Roman"/>
           <w:sz w:val="28"/>
+          <w:szCs w:val="28"/>
         </w:rPr>
         <w:t xml:space="preserve"> розробки;</w:t>
       </w:r>
@@ -2172,12 +2151,14 @@
         <w:rPr>
           <w:rFonts w:ascii="Times New Roman" w:hAnsi="Times New Roman"/>
           <w:sz w:val="28"/>
-        </w:rPr>
-      </w:pPr>
-      <w:r>
-        <w:rPr>
-          <w:rFonts w:ascii="Times New Roman" w:hAnsi="Times New Roman"/>
-          <w:sz w:val="28"/>
+          <w:szCs w:val="28"/>
+        </w:rPr>
+      </w:pPr>
+      <w:r>
+        <w:rPr>
+          <w:rFonts w:ascii="Times New Roman" w:hAnsi="Times New Roman"/>
+          <w:sz w:val="28"/>
+          <w:szCs w:val="28"/>
         </w:rPr>
         <w:t xml:space="preserve"> </w:t>
       </w:r>
@@ -2185,6 +2166,7 @@
         <w:rPr>
           <w:rFonts w:ascii="Times New Roman" w:hAnsi="Times New Roman"/>
           <w:sz w:val="28"/>
+          <w:szCs w:val="28"/>
         </w:rPr>
         <w:t xml:space="preserve">Ініціалізація count_letters, </w:t>
       </w:r>
@@ -2192,6 +2174,7 @@
         <w:rPr>
           <w:rFonts w:ascii="Times New Roman" w:hAnsi="Times New Roman"/>
           <w:sz w:val="28"/>
+          <w:szCs w:val="28"/>
           <w:lang w:val="en-US"/>
         </w:rPr>
         <w:t xml:space="preserve">poem, found; </w:t>
@@ -2200,6 +2183,7 @@
         <w:rPr>
           <w:rFonts w:ascii="Times New Roman" w:hAnsi="Times New Roman"/>
           <w:sz w:val="28"/>
+          <w:szCs w:val="28"/>
         </w:rPr>
         <w:t xml:space="preserve">оголошення text, words, </w:t>
       </w:r>
@@ -2207,6 +2191,7 @@
         <w:rPr>
           <w:rFonts w:ascii="Times New Roman" w:hAnsi="Times New Roman"/>
           <w:sz w:val="28"/>
+          <w:szCs w:val="28"/>
           <w:lang w:val="en-US"/>
         </w:rPr>
         <w:t>word;</w:t>
@@ -2225,12 +2210,14 @@
         <w:rPr>
           <w:rFonts w:ascii="Times New Roman" w:hAnsi="Times New Roman"/>
           <w:sz w:val="28"/>
-        </w:rPr>
-      </w:pPr>
-      <w:r>
-        <w:rPr>
-          <w:rFonts w:ascii="Times New Roman" w:hAnsi="Times New Roman"/>
-          <w:sz w:val="28"/>
+          <w:szCs w:val="28"/>
+        </w:rPr>
+      </w:pPr>
+      <w:r>
+        <w:rPr>
+          <w:rFonts w:ascii="Times New Roman" w:hAnsi="Times New Roman"/>
+          <w:sz w:val="28"/>
+          <w:szCs w:val="28"/>
         </w:rPr>
         <w:t>Цикл розбиває вірш на окремі слова</w:t>
       </w:r>
@@ -2238,6 +2225,7 @@
         <w:rPr>
           <w:rFonts w:ascii="Times New Roman" w:hAnsi="Times New Roman"/>
           <w:sz w:val="28"/>
+          <w:szCs w:val="28"/>
           <w:lang w:val="en-US"/>
         </w:rPr>
         <w:t>;</w:t>
@@ -2256,12 +2244,14 @@
         <w:rPr>
           <w:rFonts w:ascii="Times New Roman" w:hAnsi="Times New Roman"/>
           <w:sz w:val="28"/>
-        </w:rPr>
-      </w:pPr>
-      <w:r>
-        <w:rPr>
-          <w:rFonts w:ascii="Times New Roman" w:hAnsi="Times New Roman"/>
-          <w:sz w:val="28"/>
+          <w:szCs w:val="28"/>
+        </w:rPr>
+      </w:pPr>
+      <w:r>
+        <w:rPr>
+          <w:rFonts w:ascii="Times New Roman" w:hAnsi="Times New Roman"/>
+          <w:sz w:val="28"/>
+          <w:szCs w:val="28"/>
         </w:rPr>
         <w:t>Вхідний текст зчитується з input</w:t>
       </w:r>
@@ -2269,6 +2259,7 @@
         <w:rPr>
           <w:rFonts w:ascii="Times New Roman" w:hAnsi="Times New Roman"/>
           <w:sz w:val="28"/>
+          <w:szCs w:val="28"/>
           <w:lang w:val="en-US"/>
         </w:rPr>
         <w:t>;</w:t>
@@ -2287,12 +2278,14 @@
         <w:rPr>
           <w:rFonts w:ascii="Times New Roman" w:hAnsi="Times New Roman"/>
           <w:sz w:val="28"/>
-        </w:rPr>
-      </w:pPr>
-      <w:r>
-        <w:rPr>
-          <w:rFonts w:ascii="Times New Roman" w:hAnsi="Times New Roman"/>
-          <w:sz w:val="28"/>
+          <w:szCs w:val="28"/>
+        </w:rPr>
+      </w:pPr>
+      <w:r>
+        <w:rPr>
+          <w:rFonts w:ascii="Times New Roman" w:hAnsi="Times New Roman"/>
+          <w:sz w:val="28"/>
+          <w:szCs w:val="28"/>
         </w:rPr>
         <w:t xml:space="preserve">Файл </w:t>
       </w:r>
@@ -2300,6 +2293,7 @@
         <w:rPr>
           <w:rFonts w:ascii="Times New Roman" w:hAnsi="Times New Roman"/>
           <w:sz w:val="28"/>
+          <w:szCs w:val="28"/>
           <w:lang w:val="en-US"/>
         </w:rPr>
         <w:t>i</w:t>
@@ -2308,6 +2302,7 @@
         <w:rPr>
           <w:rFonts w:ascii="Times New Roman" w:hAnsi="Times New Roman"/>
           <w:sz w:val="28"/>
+          <w:szCs w:val="28"/>
         </w:rPr>
         <w:t>nput закривається</w:t>
       </w:r>
@@ -2315,6 +2310,7 @@
         <w:rPr>
           <w:rFonts w:ascii="Times New Roman" w:hAnsi="Times New Roman"/>
           <w:sz w:val="28"/>
+          <w:szCs w:val="28"/>
           <w:lang w:val="en-US"/>
         </w:rPr>
         <w:t>;</w:t>
@@ -2333,12 +2329,14 @@
         <w:rPr>
           <w:rFonts w:ascii="Times New Roman" w:hAnsi="Times New Roman"/>
           <w:sz w:val="28"/>
-        </w:rPr>
-      </w:pPr>
-      <w:r>
-        <w:rPr>
-          <w:rFonts w:ascii="Times New Roman" w:hAnsi="Times New Roman"/>
-          <w:sz w:val="28"/>
+          <w:szCs w:val="28"/>
+        </w:rPr>
+      </w:pPr>
+      <w:r>
+        <w:rPr>
+          <w:rFonts w:ascii="Times New Roman" w:hAnsi="Times New Roman"/>
+          <w:sz w:val="28"/>
+          <w:szCs w:val="28"/>
         </w:rPr>
         <w:t xml:space="preserve"> Якщо в</w:t>
       </w:r>
@@ -2346,6 +2344,7 @@
         <w:rPr>
           <w:rFonts w:ascii="Times New Roman" w:hAnsi="Times New Roman"/>
           <w:sz w:val="28"/>
+          <w:szCs w:val="28"/>
         </w:rPr>
         <w:t xml:space="preserve">хідний текст </w:t>
       </w:r>
@@ -2353,6 +2352,7 @@
         <w:rPr>
           <w:rFonts w:ascii="Times New Roman" w:hAnsi="Times New Roman"/>
           <w:sz w:val="28"/>
+          <w:szCs w:val="28"/>
         </w:rPr>
         <w:t xml:space="preserve">містить 1 літерал і є знаком пунктуації, в output виводиться повідомлення </w:t>
       </w:r>
@@ -2360,6 +2360,7 @@
         <w:rPr>
           <w:rFonts w:ascii="Times New Roman" w:hAnsi="Times New Roman"/>
           <w:sz w:val="28"/>
+          <w:szCs w:val="28"/>
         </w:rPr>
         <w:t>«У файлі знак пунктуації»</w:t>
       </w:r>
@@ -2367,6 +2368,7 @@
         <w:rPr>
           <w:rFonts w:ascii="Times New Roman" w:hAnsi="Times New Roman"/>
           <w:sz w:val="28"/>
+          <w:szCs w:val="28"/>
           <w:lang w:val="en-US"/>
         </w:rPr>
         <w:t>;</w:t>
@@ -2375,6 +2377,7 @@
         <w:rPr>
           <w:rFonts w:ascii="Times New Roman" w:hAnsi="Times New Roman"/>
           <w:sz w:val="28"/>
+          <w:szCs w:val="28"/>
         </w:rPr>
         <w:t xml:space="preserve"> для письма відкривається файл </w:t>
       </w:r>
@@ -2382,6 +2385,7 @@
         <w:rPr>
           <w:rFonts w:ascii="Times New Roman" w:hAnsi="Times New Roman"/>
           <w:sz w:val="28"/>
+          <w:szCs w:val="28"/>
         </w:rPr>
         <w:t>input</w:t>
       </w:r>
@@ -2389,6 +2393,7 @@
         <w:rPr>
           <w:rFonts w:ascii="Times New Roman" w:hAnsi="Times New Roman"/>
           <w:sz w:val="28"/>
+          <w:szCs w:val="28"/>
         </w:rPr>
         <w:t xml:space="preserve">, в </w:t>
       </w:r>
@@ -2396,6 +2401,7 @@
         <w:rPr>
           <w:rFonts w:ascii="Times New Roman" w:hAnsi="Times New Roman"/>
           <w:sz w:val="28"/>
+          <w:szCs w:val="28"/>
         </w:rPr>
         <w:t>input</w:t>
       </w:r>
@@ -2403,6 +2409,7 @@
         <w:rPr>
           <w:rFonts w:ascii="Times New Roman" w:hAnsi="Times New Roman"/>
           <w:sz w:val="28"/>
+          <w:szCs w:val="28"/>
         </w:rPr>
         <w:t xml:space="preserve"> </w:t>
       </w:r>
@@ -2410,6 +2417,7 @@
         <w:rPr>
           <w:rFonts w:ascii="Times New Roman" w:hAnsi="Times New Roman"/>
           <w:sz w:val="28"/>
+          <w:szCs w:val="28"/>
         </w:rPr>
         <w:t>виводиться повідомлення</w:t>
       </w:r>
@@ -2417,6 +2425,7 @@
         <w:rPr>
           <w:rFonts w:ascii="Times New Roman" w:hAnsi="Times New Roman"/>
           <w:sz w:val="28"/>
+          <w:szCs w:val="28"/>
         </w:rPr>
         <w:t xml:space="preserve"> </w:t>
       </w:r>
@@ -2424,6 +2433,7 @@
         <w:rPr>
           <w:rFonts w:ascii="Times New Roman" w:hAnsi="Times New Roman"/>
           <w:sz w:val="28"/>
+          <w:szCs w:val="28"/>
         </w:rPr>
         <w:t>«Хай щастить!»</w:t>
       </w:r>
@@ -2431,6 +2441,7 @@
         <w:rPr>
           <w:rFonts w:ascii="Times New Roman" w:hAnsi="Times New Roman"/>
           <w:sz w:val="28"/>
+          <w:szCs w:val="28"/>
           <w:lang w:val="en-US"/>
         </w:rPr>
         <w:t xml:space="preserve">; </w:t>
@@ -2439,6 +2450,7 @@
         <w:rPr>
           <w:rFonts w:ascii="Times New Roman" w:hAnsi="Times New Roman"/>
           <w:sz w:val="28"/>
+          <w:szCs w:val="28"/>
         </w:rPr>
         <w:t>Файл</w:t>
       </w:r>
@@ -2446,6 +2458,7 @@
         <w:rPr>
           <w:rFonts w:ascii="Times New Roman" w:hAnsi="Times New Roman"/>
           <w:sz w:val="28"/>
+          <w:szCs w:val="28"/>
         </w:rPr>
         <w:t>и</w:t>
       </w:r>
@@ -2453,6 +2466,7 @@
         <w:rPr>
           <w:rFonts w:ascii="Times New Roman" w:hAnsi="Times New Roman"/>
           <w:sz w:val="28"/>
+          <w:szCs w:val="28"/>
         </w:rPr>
         <w:t xml:space="preserve"> </w:t>
       </w:r>
@@ -2460,6 +2474,7 @@
         <w:rPr>
           <w:rFonts w:ascii="Times New Roman" w:hAnsi="Times New Roman"/>
           <w:sz w:val="28"/>
+          <w:szCs w:val="28"/>
           <w:lang w:val="en-US"/>
         </w:rPr>
         <w:t>i</w:t>
@@ -2468,6 +2483,7 @@
         <w:rPr>
           <w:rFonts w:ascii="Times New Roman" w:hAnsi="Times New Roman"/>
           <w:sz w:val="28"/>
+          <w:szCs w:val="28"/>
         </w:rPr>
         <w:t>nput</w:t>
       </w:r>
@@ -2475,6 +2491,7 @@
         <w:rPr>
           <w:rFonts w:ascii="Times New Roman" w:hAnsi="Times New Roman"/>
           <w:sz w:val="28"/>
+          <w:szCs w:val="28"/>
         </w:rPr>
         <w:t xml:space="preserve"> та output</w:t>
       </w:r>
@@ -2482,6 +2499,7 @@
         <w:rPr>
           <w:rFonts w:ascii="Times New Roman" w:hAnsi="Times New Roman"/>
           <w:sz w:val="28"/>
+          <w:szCs w:val="28"/>
         </w:rPr>
         <w:t xml:space="preserve"> закрива</w:t>
       </w:r>
@@ -2489,6 +2507,7 @@
         <w:rPr>
           <w:rFonts w:ascii="Times New Roman" w:hAnsi="Times New Roman"/>
           <w:sz w:val="28"/>
+          <w:szCs w:val="28"/>
         </w:rPr>
         <w:t xml:space="preserve">ються. </w:t>
       </w:r>
@@ -2496,6 +2515,7 @@
         <w:rPr>
           <w:rFonts w:ascii="Times New Roman" w:hAnsi="Times New Roman"/>
           <w:sz w:val="28"/>
+          <w:szCs w:val="28"/>
         </w:rPr>
         <w:t>Модуль завершує роботу;</w:t>
       </w:r>
@@ -2513,12 +2533,14 @@
         <w:rPr>
           <w:rFonts w:ascii="Times New Roman" w:hAnsi="Times New Roman"/>
           <w:sz w:val="28"/>
-        </w:rPr>
-      </w:pPr>
-      <w:r>
-        <w:rPr>
-          <w:rFonts w:ascii="Times New Roman" w:hAnsi="Times New Roman"/>
-          <w:sz w:val="28"/>
+          <w:szCs w:val="28"/>
+        </w:rPr>
+      </w:pPr>
+      <w:r>
+        <w:rPr>
+          <w:rFonts w:ascii="Times New Roman" w:hAnsi="Times New Roman"/>
+          <w:sz w:val="28"/>
+          <w:szCs w:val="28"/>
         </w:rPr>
         <w:t xml:space="preserve"> Якщо </w:t>
       </w:r>
@@ -2526,6 +2548,7 @@
         <w:rPr>
           <w:rFonts w:ascii="Times New Roman" w:hAnsi="Times New Roman"/>
           <w:sz w:val="28"/>
+          <w:szCs w:val="28"/>
         </w:rPr>
         <w:t xml:space="preserve">вхідний текст </w:t>
       </w:r>
@@ -2533,6 +2556,7 @@
         <w:rPr>
           <w:rFonts w:ascii="Times New Roman" w:hAnsi="Times New Roman"/>
           <w:sz w:val="28"/>
+          <w:szCs w:val="28"/>
         </w:rPr>
         <w:t>є словом, то виводиться повідомлення "Кількість літер у слові: " та значення text.length(). Перевірка виконується за допомогою</w:t>
       </w:r>
@@ -2540,6 +2564,7 @@
         <w:rPr>
           <w:rFonts w:ascii="Times New Roman" w:hAnsi="Times New Roman"/>
           <w:sz w:val="28"/>
+          <w:szCs w:val="28"/>
         </w:rPr>
         <w:t xml:space="preserve"> булевої</w:t>
       </w:r>
@@ -2547,6 +2572,7 @@
         <w:rPr>
           <w:rFonts w:ascii="Times New Roman" w:hAnsi="Times New Roman"/>
           <w:sz w:val="28"/>
+          <w:szCs w:val="28"/>
         </w:rPr>
         <w:t xml:space="preserve"> функції is_word(string text), яка проходить по вхідному тексту, й перевіряє чи є кожен літерал буквою. Робота програми продовжується</w:t>
       </w:r>
@@ -2554,6 +2580,7 @@
         <w:rPr>
           <w:rFonts w:ascii="Times New Roman" w:hAnsi="Times New Roman"/>
           <w:sz w:val="28"/>
+          <w:szCs w:val="28"/>
         </w:rPr>
         <w:t>;</w:t>
       </w:r>
@@ -2571,12 +2598,14 @@
         <w:rPr>
           <w:rFonts w:ascii="Times New Roman" w:hAnsi="Times New Roman"/>
           <w:sz w:val="28"/>
-        </w:rPr>
-      </w:pPr>
-      <w:r>
-        <w:rPr>
-          <w:rFonts w:ascii="Times New Roman" w:hAnsi="Times New Roman"/>
-          <w:sz w:val="28"/>
+          <w:szCs w:val="28"/>
+        </w:rPr>
+      </w:pPr>
+      <w:r>
+        <w:rPr>
+          <w:rFonts w:ascii="Times New Roman" w:hAnsi="Times New Roman"/>
+          <w:sz w:val="28"/>
+          <w:szCs w:val="28"/>
         </w:rPr>
         <w:t xml:space="preserve"> У інших варіантах, в </w:t>
       </w:r>
@@ -2584,6 +2613,7 @@
         <w:rPr>
           <w:rFonts w:ascii="Times New Roman" w:hAnsi="Times New Roman"/>
           <w:sz w:val="28"/>
+          <w:szCs w:val="28"/>
         </w:rPr>
         <w:t>output</w:t>
       </w:r>
@@ -2591,6 +2621,7 @@
         <w:rPr>
           <w:rFonts w:ascii="Times New Roman" w:hAnsi="Times New Roman"/>
           <w:sz w:val="28"/>
+          <w:szCs w:val="28"/>
         </w:rPr>
         <w:t xml:space="preserve"> виводиться повідомлення «Леонід Каденюк»</w:t>
       </w:r>
@@ -2598,6 +2629,7 @@
         <w:rPr>
           <w:rFonts w:ascii="Times New Roman" w:hAnsi="Times New Roman"/>
           <w:sz w:val="28"/>
+          <w:szCs w:val="28"/>
         </w:rPr>
         <w:t xml:space="preserve">. Файл </w:t>
       </w:r>
@@ -2605,6 +2637,7 @@
         <w:rPr>
           <w:rFonts w:ascii="Times New Roman" w:hAnsi="Times New Roman"/>
           <w:sz w:val="28"/>
+          <w:szCs w:val="28"/>
         </w:rPr>
         <w:t>output</w:t>
       </w:r>
@@ -2612,6 +2645,7 @@
         <w:rPr>
           <w:rFonts w:ascii="Times New Roman" w:hAnsi="Times New Roman"/>
           <w:sz w:val="28"/>
+          <w:szCs w:val="28"/>
         </w:rPr>
         <w:t xml:space="preserve"> закривається, модуль завершує роботу;</w:t>
       </w:r>
@@ -2629,12 +2663,14 @@
         <w:rPr>
           <w:rFonts w:ascii="Times New Roman" w:hAnsi="Times New Roman"/>
           <w:sz w:val="28"/>
-        </w:rPr>
-      </w:pPr>
-      <w:r>
-        <w:rPr>
-          <w:rFonts w:ascii="Times New Roman" w:hAnsi="Times New Roman"/>
-          <w:sz w:val="28"/>
+          <w:szCs w:val="28"/>
+        </w:rPr>
+      </w:pPr>
+      <w:r>
+        <w:rPr>
+          <w:rFonts w:ascii="Times New Roman" w:hAnsi="Times New Roman"/>
+          <w:sz w:val="28"/>
+          <w:szCs w:val="28"/>
         </w:rPr>
         <w:t xml:space="preserve"> Відбувається переведення вхідного слова, та слів вірша у нижній реєстр для коректного порівняння. Відбувається перевірка на наявність </w:t>
       </w:r>
@@ -2642,6 +2678,7 @@
         <w:rPr>
           <w:rFonts w:ascii="Times New Roman" w:hAnsi="Times New Roman"/>
           <w:sz w:val="28"/>
+          <w:szCs w:val="28"/>
         </w:rPr>
         <w:t xml:space="preserve">вхідного </w:t>
       </w:r>
@@ -2649,6 +2686,7 @@
         <w:rPr>
           <w:rFonts w:ascii="Times New Roman" w:hAnsi="Times New Roman"/>
           <w:sz w:val="28"/>
+          <w:szCs w:val="28"/>
         </w:rPr>
         <w:t>слова у частині вірша;</w:t>
       </w:r>
@@ -2666,12 +2704,14 @@
         <w:rPr>
           <w:rFonts w:ascii="Times New Roman" w:hAnsi="Times New Roman"/>
           <w:sz w:val="28"/>
-        </w:rPr>
-      </w:pPr>
-      <w:r>
-        <w:rPr>
-          <w:rFonts w:ascii="Times New Roman" w:hAnsi="Times New Roman"/>
-          <w:sz w:val="28"/>
+          <w:szCs w:val="28"/>
+        </w:rPr>
+      </w:pPr>
+      <w:r>
+        <w:rPr>
+          <w:rFonts w:ascii="Times New Roman" w:hAnsi="Times New Roman"/>
+          <w:sz w:val="28"/>
+          <w:szCs w:val="28"/>
         </w:rPr>
         <w:t xml:space="preserve"> Якщо слово є у частині вірша, виводиться повідомлення </w:t>
       </w:r>
@@ -2679,6 +2719,7 @@
         <w:rPr>
           <w:rFonts w:ascii="Times New Roman" w:hAnsi="Times New Roman"/>
           <w:sz w:val="28"/>
+          <w:szCs w:val="28"/>
         </w:rPr>
         <w:t>«Слово міститься у наступній частині вірша Анатолія Тарана «Хай щастить у Вашій хаті, мамо»: …»</w:t>
       </w:r>
@@ -2686,6 +2727,7 @@
         <w:rPr>
           <w:rFonts w:ascii="Times New Roman" w:hAnsi="Times New Roman"/>
           <w:sz w:val="28"/>
+          <w:szCs w:val="28"/>
         </w:rPr>
         <w:t xml:space="preserve"> і текст частини вірша, якщо </w:t>
       </w:r>
@@ -2693,6 +2735,7 @@
         <w:rPr>
           <w:rFonts w:ascii="Times New Roman" w:hAnsi="Times New Roman"/>
           <w:sz w:val="28"/>
+          <w:szCs w:val="28"/>
         </w:rPr>
         <w:t>слов</w:t>
       </w:r>
@@ -2700,6 +2743,7 @@
         <w:rPr>
           <w:rFonts w:ascii="Times New Roman" w:hAnsi="Times New Roman"/>
           <w:sz w:val="28"/>
+          <w:szCs w:val="28"/>
         </w:rPr>
         <w:t>а</w:t>
       </w:r>
@@ -2707,6 +2751,7 @@
         <w:rPr>
           <w:rFonts w:ascii="Times New Roman" w:hAnsi="Times New Roman"/>
           <w:sz w:val="28"/>
+          <w:szCs w:val="28"/>
         </w:rPr>
         <w:t xml:space="preserve"> </w:t>
       </w:r>
@@ -2714,6 +2759,7 @@
         <w:rPr>
           <w:rFonts w:ascii="Times New Roman" w:hAnsi="Times New Roman"/>
           <w:sz w:val="28"/>
+          <w:szCs w:val="28"/>
         </w:rPr>
         <w:t>немає</w:t>
       </w:r>
@@ -2721,6 +2767,7 @@
         <w:rPr>
           <w:rFonts w:ascii="Times New Roman" w:hAnsi="Times New Roman"/>
           <w:sz w:val="28"/>
+          <w:szCs w:val="28"/>
         </w:rPr>
         <w:t xml:space="preserve"> у частині вірша, виводиться повідомлення</w:t>
       </w:r>
@@ -2728,6 +2775,7 @@
         <w:rPr>
           <w:rFonts w:ascii="Times New Roman" w:hAnsi="Times New Roman"/>
           <w:sz w:val="28"/>
+          <w:szCs w:val="28"/>
         </w:rPr>
         <w:t xml:space="preserve"> </w:t>
       </w:r>
@@ -2735,6 +2783,7 @@
         <w:rPr>
           <w:rFonts w:ascii="Times New Roman" w:hAnsi="Times New Roman"/>
           <w:sz w:val="28"/>
+          <w:szCs w:val="28"/>
         </w:rPr>
         <w:t>«Слово</w:t>
       </w:r>
@@ -2742,6 +2791,7 @@
         <w:rPr>
           <w:rFonts w:ascii="Times New Roman" w:hAnsi="Times New Roman"/>
           <w:sz w:val="28"/>
+          <w:szCs w:val="28"/>
         </w:rPr>
         <w:t xml:space="preserve"> НЕ</w:t>
       </w:r>
@@ -2749,6 +2799,7 @@
         <w:rPr>
           <w:rFonts w:ascii="Times New Roman" w:hAnsi="Times New Roman"/>
           <w:sz w:val="28"/>
+          <w:szCs w:val="28"/>
         </w:rPr>
         <w:t xml:space="preserve"> міститься у наступній частині вірша Анатолія Тарана «Хай щастить у Вашій хаті, мамо»: …» і текст частини вірша</w:t>
       </w:r>
@@ -2756,6 +2807,7 @@
         <w:rPr>
           <w:rFonts w:ascii="Times New Roman" w:hAnsi="Times New Roman"/>
           <w:sz w:val="28"/>
+          <w:szCs w:val="28"/>
         </w:rPr>
         <w:t>;</w:t>
       </w:r>
@@ -2773,12 +2825,14 @@
         <w:rPr>
           <w:rFonts w:ascii="Times New Roman" w:hAnsi="Times New Roman"/>
           <w:sz w:val="28"/>
-        </w:rPr>
-      </w:pPr>
-      <w:r>
-        <w:rPr>
-          <w:rFonts w:ascii="Times New Roman" w:hAnsi="Times New Roman"/>
-          <w:sz w:val="28"/>
+          <w:szCs w:val="28"/>
+        </w:rPr>
+      </w:pPr>
+      <w:r>
+        <w:rPr>
+          <w:rFonts w:ascii="Times New Roman" w:hAnsi="Times New Roman"/>
+          <w:sz w:val="28"/>
+          <w:szCs w:val="28"/>
         </w:rPr>
         <w:t xml:space="preserve"> </w:t>
       </w:r>
@@ -2786,6 +2840,7 @@
         <w:rPr>
           <w:rFonts w:ascii="Times New Roman" w:hAnsi="Times New Roman"/>
           <w:sz w:val="28"/>
+          <w:szCs w:val="28"/>
         </w:rPr>
         <w:t xml:space="preserve">Файл </w:t>
       </w:r>
@@ -2793,6 +2848,7 @@
         <w:rPr>
           <w:rFonts w:ascii="Times New Roman" w:hAnsi="Times New Roman"/>
           <w:sz w:val="28"/>
+          <w:szCs w:val="28"/>
           <w:lang w:val="en-US"/>
         </w:rPr>
         <w:t>i</w:t>
@@ -2801,6 +2857,7 @@
         <w:rPr>
           <w:rFonts w:ascii="Times New Roman" w:hAnsi="Times New Roman"/>
           <w:sz w:val="28"/>
+          <w:szCs w:val="28"/>
         </w:rPr>
         <w:t>nput закривається</w:t>
       </w:r>
@@ -2808,6 +2865,7 @@
         <w:rPr>
           <w:rFonts w:ascii="Times New Roman" w:hAnsi="Times New Roman"/>
           <w:sz w:val="28"/>
+          <w:szCs w:val="28"/>
           <w:lang w:val="en-US"/>
         </w:rPr>
         <w:t>;</w:t>
@@ -2826,12 +2884,14 @@
         <w:rPr>
           <w:rFonts w:ascii="Times New Roman" w:hAnsi="Times New Roman"/>
           <w:sz w:val="28"/>
-        </w:rPr>
-      </w:pPr>
-      <w:r>
-        <w:rPr>
-          <w:rFonts w:ascii="Times New Roman" w:hAnsi="Times New Roman"/>
-          <w:sz w:val="28"/>
+          <w:szCs w:val="28"/>
+        </w:rPr>
+      </w:pPr>
+      <w:r>
+        <w:rPr>
+          <w:rFonts w:ascii="Times New Roman" w:hAnsi="Times New Roman"/>
+          <w:sz w:val="28"/>
+          <w:szCs w:val="28"/>
         </w:rPr>
         <w:t xml:space="preserve"> Вихід з модуля</w:t>
       </w:r>
@@ -2839,6 +2899,7 @@
         <w:rPr>
           <w:rFonts w:ascii="Times New Roman" w:hAnsi="Times New Roman"/>
           <w:sz w:val="28"/>
+          <w:szCs w:val="28"/>
           <w:lang w:val="en-US"/>
         </w:rPr>
         <w:t>.</w:t>
@@ -2851,23 +2912,27 @@
         <w:jc w:val="both"/>
         <w:rPr>
           <w:sz w:val="28"/>
-        </w:rPr>
-      </w:pPr>
-      <w:r>
-        <w:rPr>
-          <w:sz w:val="28"/>
+          <w:szCs w:val="28"/>
+        </w:rPr>
+      </w:pPr>
+      <w:r>
+        <w:rPr>
+          <w:sz w:val="28"/>
+          <w:szCs w:val="28"/>
         </w:rPr>
         <w:t>Аналіз задачі 10.</w:t>
       </w:r>
       <w:r>
         <w:rPr>
           <w:sz w:val="28"/>
+          <w:szCs w:val="28"/>
         </w:rPr>
         <w:t>2</w:t>
       </w:r>
       <w:r>
         <w:rPr>
           <w:sz w:val="28"/>
+          <w:szCs w:val="28"/>
         </w:rPr>
         <w:t>:</w:t>
       </w:r>
@@ -2879,17 +2944,20 @@
         <w:jc w:val="both"/>
         <w:rPr>
           <w:sz w:val="28"/>
-        </w:rPr>
-      </w:pPr>
-      <w:r>
-        <w:rPr>
-          <w:sz w:val="28"/>
+          <w:szCs w:val="28"/>
+        </w:rPr>
+      </w:pPr>
+      <w:r>
+        <w:rPr>
+          <w:sz w:val="28"/>
+          <w:szCs w:val="28"/>
         </w:rPr>
         <w:t xml:space="preserve">Дано: </w:t>
       </w:r>
       <w:r>
         <w:rPr>
           <w:sz w:val="28"/>
+          <w:szCs w:val="28"/>
         </w:rPr>
         <w:t>слово або один знак пунктуації.</w:t>
       </w:r>
@@ -2901,29 +2969,34 @@
         <w:jc w:val="both"/>
         <w:rPr>
           <w:sz w:val="28"/>
-        </w:rPr>
-      </w:pPr>
-      <w:r>
-        <w:rPr>
-          <w:sz w:val="28"/>
+          <w:szCs w:val="28"/>
+        </w:rPr>
+      </w:pPr>
+      <w:r>
+        <w:rPr>
+          <w:sz w:val="28"/>
+          <w:szCs w:val="28"/>
         </w:rPr>
         <w:t>Вивести:</w:t>
       </w:r>
       <w:r>
         <w:rPr>
           <w:sz w:val="28"/>
+          <w:szCs w:val="28"/>
         </w:rPr>
         <w:t xml:space="preserve"> вірш А. Тарана </w:t>
       </w:r>
       <w:r>
         <w:rPr>
           <w:sz w:val="28"/>
+          <w:szCs w:val="28"/>
         </w:rPr>
         <w:t>«Хай щастить у вашій хаті, мамо»</w:t>
       </w:r>
       <w:r>
         <w:rPr>
           <w:sz w:val="28"/>
+          <w:szCs w:val="28"/>
         </w:rPr>
         <w:t xml:space="preserve"> та дата й час дозапису інформації.</w:t>
       </w:r>
@@ -2935,11 +3008,13 @@
         <w:jc w:val="both"/>
         <w:rPr>
           <w:sz w:val="28"/>
-        </w:rPr>
-      </w:pPr>
-      <w:r>
-        <w:rPr>
-          <w:sz w:val="28"/>
+          <w:szCs w:val="28"/>
+        </w:rPr>
+      </w:pPr>
+      <w:r>
+        <w:rPr>
+          <w:sz w:val="28"/>
+          <w:szCs w:val="28"/>
         </w:rPr>
         <w:lastRenderedPageBreak/>
         <w:t>Постановка задачі 10.</w:t>
@@ -2947,12 +3022,14 @@
       <w:r>
         <w:rPr>
           <w:sz w:val="28"/>
+          <w:szCs w:val="28"/>
         </w:rPr>
         <w:t>2</w:t>
       </w:r>
       <w:r>
         <w:rPr>
           <w:sz w:val="28"/>
+          <w:szCs w:val="28"/>
         </w:rPr>
         <w:t>:</w:t>
       </w:r>
@@ -2964,18 +3041,21 @@
         <w:jc w:val="both"/>
         <w:rPr>
           <w:sz w:val="28"/>
-          <w:lang w:val="en-US"/>
-        </w:rPr>
-      </w:pPr>
-      <w:r>
-        <w:rPr>
-          <w:sz w:val="28"/>
+          <w:szCs w:val="28"/>
+          <w:lang w:val="en-US"/>
+        </w:rPr>
+      </w:pPr>
+      <w:r>
+        <w:rPr>
+          <w:sz w:val="28"/>
+          <w:szCs w:val="28"/>
         </w:rPr>
         <w:t xml:space="preserve">Вхід: </w:t>
       </w:r>
       <w:r>
         <w:rPr>
           <w:sz w:val="28"/>
+          <w:szCs w:val="28"/>
           <w:lang w:val="en-US"/>
         </w:rPr>
         <w:t>input.txt.</w:t>
@@ -2988,30 +3068,35 @@
         <w:jc w:val="both"/>
         <w:rPr>
           <w:sz w:val="28"/>
-          <w:lang w:val="en-US"/>
-        </w:rPr>
-      </w:pPr>
-      <w:r>
-        <w:rPr>
-          <w:sz w:val="28"/>
+          <w:szCs w:val="28"/>
+          <w:lang w:val="en-US"/>
+        </w:rPr>
+      </w:pPr>
+      <w:r>
+        <w:rPr>
+          <w:sz w:val="28"/>
+          <w:szCs w:val="28"/>
         </w:rPr>
         <w:t>В</w:t>
       </w:r>
       <w:r>
         <w:rPr>
           <w:sz w:val="28"/>
+          <w:szCs w:val="28"/>
         </w:rPr>
         <w:t>ихід</w:t>
       </w:r>
       <w:r>
         <w:rPr>
           <w:sz w:val="28"/>
+          <w:szCs w:val="28"/>
         </w:rPr>
         <w:t xml:space="preserve">: </w:t>
       </w:r>
       <w:r>
         <w:rPr>
           <w:sz w:val="28"/>
+          <w:szCs w:val="28"/>
           <w:lang w:val="en-US"/>
         </w:rPr>
         <w:t>input.txt.</w:t>
@@ -3024,23 +3109,27 @@
         <w:jc w:val="both"/>
         <w:rPr>
           <w:sz w:val="28"/>
-        </w:rPr>
-      </w:pPr>
-      <w:r>
-        <w:rPr>
-          <w:sz w:val="28"/>
+          <w:szCs w:val="28"/>
+        </w:rPr>
+      </w:pPr>
+      <w:r>
+        <w:rPr>
+          <w:sz w:val="28"/>
+          <w:szCs w:val="28"/>
         </w:rPr>
         <w:t>Аналіз вимог задачі 10.</w:t>
       </w:r>
       <w:r>
         <w:rPr>
           <w:sz w:val="28"/>
+          <w:szCs w:val="28"/>
         </w:rPr>
         <w:t>2</w:t>
       </w:r>
       <w:r>
         <w:rPr>
           <w:sz w:val="28"/>
+          <w:szCs w:val="28"/>
         </w:rPr>
         <w:t>:</w:t>
       </w:r>
@@ -3058,12 +3147,14 @@
         <w:rPr>
           <w:rFonts w:ascii="Times New Roman" w:hAnsi="Times New Roman"/>
           <w:sz w:val="28"/>
-        </w:rPr>
-      </w:pPr>
-      <w:r>
-        <w:rPr>
-          <w:rFonts w:ascii="Times New Roman" w:hAnsi="Times New Roman"/>
-          <w:sz w:val="28"/>
+          <w:szCs w:val="28"/>
+        </w:rPr>
+      </w:pPr>
+      <w:r>
+        <w:rPr>
+          <w:rFonts w:ascii="Times New Roman" w:hAnsi="Times New Roman"/>
+          <w:sz w:val="28"/>
+          <w:szCs w:val="28"/>
         </w:rPr>
         <w:t>Мова повідомлень – українська</w:t>
       </w:r>
@@ -3071,6 +3162,7 @@
         <w:rPr>
           <w:rFonts w:ascii="Times New Roman" w:hAnsi="Times New Roman"/>
           <w:sz w:val="28"/>
+          <w:szCs w:val="28"/>
           <w:lang w:val="en-US"/>
         </w:rPr>
         <w:t>;</w:t>
@@ -3089,12 +3181,14 @@
         <w:rPr>
           <w:rFonts w:ascii="Times New Roman" w:hAnsi="Times New Roman"/>
           <w:sz w:val="28"/>
-        </w:rPr>
-      </w:pPr>
-      <w:r>
-        <w:rPr>
-          <w:rFonts w:ascii="Times New Roman" w:hAnsi="Times New Roman"/>
-          <w:sz w:val="28"/>
+          <w:szCs w:val="28"/>
+        </w:rPr>
+      </w:pPr>
+      <w:r>
+        <w:rPr>
+          <w:rFonts w:ascii="Times New Roman" w:hAnsi="Times New Roman"/>
+          <w:sz w:val="28"/>
+          <w:szCs w:val="28"/>
         </w:rPr>
         <w:t xml:space="preserve">Вхідний файл </w:t>
       </w:r>
@@ -3102,6 +3196,7 @@
         <w:rPr>
           <w:rFonts w:ascii="Times New Roman" w:hAnsi="Times New Roman"/>
           <w:sz w:val="28"/>
+          <w:szCs w:val="28"/>
           <w:lang w:val="en-US"/>
         </w:rPr>
         <w:t>*.txt</w:t>
@@ -3110,6 +3205,7 @@
         <w:rPr>
           <w:rFonts w:ascii="Times New Roman" w:hAnsi="Times New Roman"/>
           <w:sz w:val="28"/>
+          <w:szCs w:val="28"/>
         </w:rPr>
         <w:t xml:space="preserve"> створюється користувачем</w:t>
       </w:r>
@@ -3117,6 +3213,7 @@
         <w:rPr>
           <w:rFonts w:ascii="Times New Roman" w:hAnsi="Times New Roman"/>
           <w:sz w:val="28"/>
+          <w:szCs w:val="28"/>
           <w:lang w:val="en-US"/>
         </w:rPr>
         <w:t>;</w:t>
@@ -3135,12 +3232,14 @@
         <w:rPr>
           <w:rFonts w:ascii="Times New Roman" w:hAnsi="Times New Roman"/>
           <w:sz w:val="28"/>
-        </w:rPr>
-      </w:pPr>
-      <w:r>
-        <w:rPr>
-          <w:rFonts w:ascii="Times New Roman" w:hAnsi="Times New Roman"/>
-          <w:sz w:val="28"/>
+          <w:szCs w:val="28"/>
+        </w:rPr>
+      </w:pPr>
+      <w:r>
+        <w:rPr>
+          <w:rFonts w:ascii="Times New Roman" w:hAnsi="Times New Roman"/>
+          <w:sz w:val="28"/>
+          <w:szCs w:val="28"/>
         </w:rPr>
         <w:t>Імена вхідного й вихідного файлів є параметрами модуля</w:t>
       </w:r>
@@ -3148,6 +3247,7 @@
         <w:rPr>
           <w:rFonts w:ascii="Times New Roman" w:hAnsi="Times New Roman"/>
           <w:sz w:val="28"/>
+          <w:szCs w:val="28"/>
           <w:lang w:val="en-US"/>
         </w:rPr>
         <w:t>;</w:t>
@@ -3166,12 +3266,14 @@
         <w:rPr>
           <w:rFonts w:ascii="Times New Roman" w:hAnsi="Times New Roman"/>
           <w:sz w:val="28"/>
-        </w:rPr>
-      </w:pPr>
-      <w:r>
-        <w:rPr>
-          <w:rFonts w:ascii="Times New Roman" w:hAnsi="Times New Roman"/>
-          <w:sz w:val="28"/>
+          <w:szCs w:val="28"/>
+        </w:rPr>
+      </w:pPr>
+      <w:r>
+        <w:rPr>
+          <w:rFonts w:ascii="Times New Roman" w:hAnsi="Times New Roman"/>
+          <w:sz w:val="28"/>
+          <w:szCs w:val="28"/>
         </w:rPr>
         <w:t>Перед читанням та записом файлів відбувається перевірка їх відкриття</w:t>
       </w:r>
@@ -3179,6 +3281,7 @@
         <w:rPr>
           <w:rFonts w:ascii="Times New Roman" w:hAnsi="Times New Roman"/>
           <w:sz w:val="28"/>
+          <w:szCs w:val="28"/>
           <w:lang w:val="en-US"/>
         </w:rPr>
         <w:t>;</w:t>
@@ -3197,12 +3300,14 @@
         <w:rPr>
           <w:rFonts w:ascii="Times New Roman" w:hAnsi="Times New Roman"/>
           <w:sz w:val="28"/>
-        </w:rPr>
-      </w:pPr>
-      <w:r>
-        <w:rPr>
-          <w:rFonts w:ascii="Times New Roman" w:hAnsi="Times New Roman"/>
-          <w:sz w:val="28"/>
+          <w:szCs w:val="28"/>
+        </w:rPr>
+      </w:pPr>
+      <w:r>
+        <w:rPr>
+          <w:rFonts w:ascii="Times New Roman" w:hAnsi="Times New Roman"/>
+          <w:sz w:val="28"/>
+          <w:szCs w:val="28"/>
         </w:rPr>
         <w:t>Після завершення роботи, відбувається закриття відкритих файлів</w:t>
       </w:r>
@@ -3210,6 +3315,7 @@
         <w:rPr>
           <w:rFonts w:ascii="Times New Roman" w:hAnsi="Times New Roman"/>
           <w:sz w:val="28"/>
+          <w:szCs w:val="28"/>
           <w:lang w:val="en-US"/>
         </w:rPr>
         <w:t>.</w:t>
@@ -3224,12 +3330,14 @@
         <w:rPr>
           <w:rFonts w:ascii="Times New Roman" w:hAnsi="Times New Roman"/>
           <w:sz w:val="28"/>
-        </w:rPr>
-      </w:pPr>
-      <w:r>
-        <w:rPr>
-          <w:rFonts w:ascii="Times New Roman" w:hAnsi="Times New Roman"/>
-          <w:sz w:val="28"/>
+          <w:szCs w:val="28"/>
+        </w:rPr>
+      </w:pPr>
+      <w:r>
+        <w:rPr>
+          <w:rFonts w:ascii="Times New Roman" w:hAnsi="Times New Roman"/>
+          <w:sz w:val="28"/>
+          <w:szCs w:val="28"/>
         </w:rPr>
         <w:t>Вміст текстових файлів задачі 10.</w:t>
       </w:r>
@@ -3237,6 +3345,7 @@
         <w:rPr>
           <w:rFonts w:ascii="Times New Roman" w:hAnsi="Times New Roman"/>
           <w:sz w:val="28"/>
+          <w:szCs w:val="28"/>
         </w:rPr>
         <w:t>2</w:t>
       </w:r>
@@ -3244,6 +3353,7 @@
         <w:rPr>
           <w:rFonts w:ascii="Times New Roman" w:hAnsi="Times New Roman"/>
           <w:sz w:val="28"/>
+          <w:szCs w:val="28"/>
         </w:rPr>
         <w:t>:</w:t>
       </w:r>
@@ -3257,12 +3367,14 @@
         <w:rPr>
           <w:rFonts w:ascii="Times New Roman" w:hAnsi="Times New Roman"/>
           <w:sz w:val="28"/>
-        </w:rPr>
-      </w:pPr>
-      <w:r>
-        <w:rPr>
-          <w:rFonts w:ascii="Times New Roman" w:hAnsi="Times New Roman"/>
-          <w:sz w:val="28"/>
+          <w:szCs w:val="28"/>
+        </w:rPr>
+      </w:pPr>
+      <w:r>
+        <w:rPr>
+          <w:rFonts w:ascii="Times New Roman" w:hAnsi="Times New Roman"/>
+          <w:sz w:val="28"/>
+          <w:szCs w:val="28"/>
         </w:rPr>
         <w:t>Файл</w:t>
       </w:r>
@@ -3270,6 +3382,7 @@
         <w:rPr>
           <w:rFonts w:ascii="Times New Roman" w:hAnsi="Times New Roman"/>
           <w:sz w:val="28"/>
+          <w:szCs w:val="28"/>
           <w:lang w:val="en-US"/>
         </w:rPr>
         <w:t xml:space="preserve"> input.txt</w:t>
@@ -3278,6 +3391,7 @@
         <w:rPr>
           <w:rFonts w:ascii="Times New Roman" w:hAnsi="Times New Roman"/>
           <w:sz w:val="28"/>
+          <w:szCs w:val="28"/>
         </w:rPr>
         <w:t xml:space="preserve">: </w:t>
       </w:r>
@@ -3285,6 +3399,7 @@
         <w:rPr>
           <w:rFonts w:ascii="Times New Roman" w:hAnsi="Times New Roman"/>
           <w:sz w:val="28"/>
+          <w:szCs w:val="28"/>
         </w:rPr>
         <w:t>слово або один знак пунктуації</w:t>
       </w:r>
@@ -3292,6 +3407,7 @@
         <w:rPr>
           <w:rFonts w:ascii="Times New Roman" w:hAnsi="Times New Roman"/>
           <w:sz w:val="28"/>
+          <w:szCs w:val="28"/>
         </w:rPr>
         <w:t xml:space="preserve">, </w:t>
       </w:r>
@@ -3299,6 +3415,7 @@
         <w:rPr>
           <w:rFonts w:ascii="Times New Roman" w:hAnsi="Times New Roman"/>
           <w:sz w:val="28"/>
+          <w:szCs w:val="28"/>
         </w:rPr>
         <w:t>додані</w:t>
       </w:r>
@@ -3306,7 +3423,7 @@
         <w:rPr>
           <w:rFonts w:ascii="Times New Roman" w:eastAsia="Times New Roman" w:hAnsi="Times New Roman"/>
           <w:sz w:val="28"/>
-          <w:szCs w:val="24"/>
+          <w:szCs w:val="28"/>
           <w:lang w:eastAsia="uk-UA"/>
         </w:rPr>
         <w:t xml:space="preserve"> </w:t>
@@ -3315,6 +3432,7 @@
         <w:rPr>
           <w:rFonts w:ascii="Times New Roman" w:hAnsi="Times New Roman"/>
           <w:sz w:val="28"/>
+          <w:szCs w:val="28"/>
         </w:rPr>
         <w:t>вірш А. Тарана «Хай щастить у вашій хаті, мамо» та дата й час дозапису інформації</w:t>
       </w:r>
@@ -3328,12 +3446,14 @@
         <w:rPr>
           <w:rFonts w:ascii="Times New Roman" w:hAnsi="Times New Roman"/>
           <w:sz w:val="28"/>
-        </w:rPr>
-      </w:pPr>
-      <w:r>
-        <w:rPr>
-          <w:rFonts w:ascii="Times New Roman" w:hAnsi="Times New Roman"/>
-          <w:sz w:val="28"/>
+          <w:szCs w:val="28"/>
+        </w:rPr>
+      </w:pPr>
+      <w:r>
+        <w:rPr>
+          <w:rFonts w:ascii="Times New Roman" w:hAnsi="Times New Roman"/>
+          <w:sz w:val="28"/>
+          <w:szCs w:val="28"/>
         </w:rPr>
         <w:t xml:space="preserve">Файл </w:t>
       </w:r>
@@ -3341,6 +3461,7 @@
         <w:rPr>
           <w:rFonts w:ascii="Times New Roman" w:hAnsi="Times New Roman"/>
           <w:sz w:val="28"/>
+          <w:szCs w:val="28"/>
           <w:lang w:val="en-US"/>
         </w:rPr>
         <w:t>output.txt</w:t>
@@ -3349,6 +3470,7 @@
         <w:rPr>
           <w:rFonts w:ascii="Times New Roman" w:hAnsi="Times New Roman"/>
           <w:sz w:val="28"/>
+          <w:szCs w:val="28"/>
         </w:rPr>
         <w:t xml:space="preserve"> не задіяний.</w:t>
       </w:r>
@@ -3360,23 +3482,27 @@
         <w:jc w:val="both"/>
         <w:rPr>
           <w:sz w:val="28"/>
-        </w:rPr>
-      </w:pPr>
-      <w:r>
-        <w:rPr>
-          <w:sz w:val="28"/>
+          <w:szCs w:val="28"/>
+        </w:rPr>
+      </w:pPr>
+      <w:r>
+        <w:rPr>
+          <w:sz w:val="28"/>
+          <w:szCs w:val="28"/>
         </w:rPr>
         <w:t>Проектування архітектури задачі 10.</w:t>
       </w:r>
       <w:r>
         <w:rPr>
           <w:sz w:val="28"/>
+          <w:szCs w:val="28"/>
         </w:rPr>
         <w:t>2</w:t>
       </w:r>
       <w:r>
         <w:rPr>
           <w:sz w:val="28"/>
+          <w:szCs w:val="28"/>
         </w:rPr>
         <w:t>:</w:t>
       </w:r>
@@ -3394,12 +3520,14 @@
         <w:rPr>
           <w:rFonts w:ascii="Times New Roman" w:hAnsi="Times New Roman"/>
           <w:sz w:val="28"/>
-        </w:rPr>
-      </w:pPr>
-      <w:r>
-        <w:rPr>
-          <w:rFonts w:ascii="Times New Roman" w:hAnsi="Times New Roman"/>
-          <w:sz w:val="28"/>
+          <w:szCs w:val="28"/>
+        </w:rPr>
+      </w:pPr>
+      <w:r>
+        <w:rPr>
+          <w:rFonts w:ascii="Times New Roman" w:hAnsi="Times New Roman"/>
+          <w:sz w:val="28"/>
+          <w:szCs w:val="28"/>
         </w:rPr>
         <w:t>Підключення необхідних бібліотек</w:t>
       </w:r>
@@ -3407,6 +3535,7 @@
         <w:rPr>
           <w:rFonts w:ascii="Times New Roman" w:hAnsi="Times New Roman"/>
           <w:sz w:val="28"/>
+          <w:szCs w:val="28"/>
           <w:lang w:val="en-US"/>
         </w:rPr>
         <w:t>;</w:t>
@@ -3459,6 +3588,7 @@
         <w:rPr>
           <w:rFonts w:ascii="Times New Roman" w:hAnsi="Times New Roman"/>
           <w:sz w:val="28"/>
+          <w:szCs w:val="28"/>
         </w:rPr>
       </w:pPr>
       <w:r>
@@ -3500,12 +3630,14 @@
         <w:rPr>
           <w:rFonts w:ascii="Times New Roman" w:hAnsi="Times New Roman"/>
           <w:sz w:val="28"/>
-        </w:rPr>
-      </w:pPr>
-      <w:r>
-        <w:rPr>
-          <w:rFonts w:ascii="Times New Roman" w:hAnsi="Times New Roman"/>
-          <w:sz w:val="28"/>
+          <w:szCs w:val="28"/>
+        </w:rPr>
+      </w:pPr>
+      <w:r>
+        <w:rPr>
+          <w:rFonts w:ascii="Times New Roman" w:hAnsi="Times New Roman"/>
+          <w:sz w:val="28"/>
+          <w:szCs w:val="28"/>
         </w:rPr>
         <w:t>Виведення тексту вірша</w:t>
       </w:r>
@@ -3513,6 +3645,7 @@
         <w:rPr>
           <w:rFonts w:ascii="Times New Roman" w:hAnsi="Times New Roman"/>
           <w:sz w:val="28"/>
+          <w:szCs w:val="28"/>
           <w:lang w:val="en-US"/>
         </w:rPr>
         <w:t>;</w:t>
@@ -3531,12 +3664,14 @@
         <w:rPr>
           <w:rFonts w:ascii="Times New Roman" w:hAnsi="Times New Roman"/>
           <w:sz w:val="28"/>
-        </w:rPr>
-      </w:pPr>
-      <w:r>
-        <w:rPr>
-          <w:rFonts w:ascii="Times New Roman" w:hAnsi="Times New Roman"/>
-          <w:sz w:val="28"/>
+          <w:szCs w:val="28"/>
+        </w:rPr>
+      </w:pPr>
+      <w:r>
+        <w:rPr>
+          <w:rFonts w:ascii="Times New Roman" w:hAnsi="Times New Roman"/>
+          <w:sz w:val="28"/>
+          <w:szCs w:val="28"/>
         </w:rPr>
         <w:t>Оголошується змінна now зберігає поточний час, рядок розміром 100 символів для зберігання відформатованої дати та часу. Функція strftime форматує дату і час у рядок date_time у форматі %Y-%m-%d %H:%M:%S</w:t>
       </w:r>
@@ -3544,6 +3679,7 @@
         <w:rPr>
           <w:rFonts w:ascii="Times New Roman" w:hAnsi="Times New Roman"/>
           <w:sz w:val="28"/>
+          <w:szCs w:val="28"/>
           <w:lang w:val="en-US"/>
         </w:rPr>
         <w:t>;</w:t>
@@ -3562,12 +3698,14 @@
         <w:rPr>
           <w:rFonts w:ascii="Times New Roman" w:hAnsi="Times New Roman"/>
           <w:sz w:val="28"/>
-        </w:rPr>
-      </w:pPr>
-      <w:r>
-        <w:rPr>
-          <w:rFonts w:ascii="Times New Roman" w:hAnsi="Times New Roman"/>
-          <w:sz w:val="28"/>
+          <w:szCs w:val="28"/>
+        </w:rPr>
+      </w:pPr>
+      <w:r>
+        <w:rPr>
+          <w:rFonts w:ascii="Times New Roman" w:hAnsi="Times New Roman"/>
+          <w:sz w:val="28"/>
+          <w:szCs w:val="28"/>
         </w:rPr>
         <w:t xml:space="preserve">Рядок </w:t>
       </w:r>
@@ -3575,6 +3713,7 @@
         <w:rPr>
           <w:rFonts w:ascii="Times New Roman" w:hAnsi="Times New Roman"/>
           <w:sz w:val="28"/>
+          <w:szCs w:val="28"/>
         </w:rPr>
         <w:t>date_time</w:t>
       </w:r>
@@ -3582,6 +3721,7 @@
         <w:rPr>
           <w:rFonts w:ascii="Times New Roman" w:hAnsi="Times New Roman"/>
           <w:sz w:val="28"/>
+          <w:szCs w:val="28"/>
         </w:rPr>
         <w:t xml:space="preserve"> виводиться</w:t>
       </w:r>
@@ -3589,6 +3729,7 @@
         <w:rPr>
           <w:rFonts w:ascii="Times New Roman" w:hAnsi="Times New Roman"/>
           <w:sz w:val="28"/>
+          <w:szCs w:val="28"/>
           <w:lang w:val="en-US"/>
         </w:rPr>
         <w:t>;</w:t>
@@ -3607,12 +3748,14 @@
         <w:rPr>
           <w:rFonts w:ascii="Times New Roman" w:hAnsi="Times New Roman"/>
           <w:sz w:val="28"/>
-        </w:rPr>
-      </w:pPr>
-      <w:r>
-        <w:rPr>
-          <w:rFonts w:ascii="Times New Roman" w:hAnsi="Times New Roman"/>
-          <w:sz w:val="28"/>
+          <w:szCs w:val="28"/>
+        </w:rPr>
+      </w:pPr>
+      <w:r>
+        <w:rPr>
+          <w:rFonts w:ascii="Times New Roman" w:hAnsi="Times New Roman"/>
+          <w:sz w:val="28"/>
+          <w:szCs w:val="28"/>
         </w:rPr>
         <w:t>Файл закривається. Відбувається вихід з модуля.</w:t>
       </w:r>
@@ -3626,12 +3769,14 @@
         <w:rPr>
           <w:rFonts w:ascii="Times New Roman" w:hAnsi="Times New Roman"/>
           <w:sz w:val="28"/>
-        </w:rPr>
-      </w:pPr>
-      <w:r>
-        <w:rPr>
-          <w:rFonts w:ascii="Times New Roman" w:hAnsi="Times New Roman"/>
-          <w:sz w:val="28"/>
+          <w:szCs w:val="28"/>
+        </w:rPr>
+      </w:pPr>
+      <w:r>
+        <w:rPr>
+          <w:rFonts w:ascii="Times New Roman" w:hAnsi="Times New Roman"/>
+          <w:sz w:val="28"/>
+          <w:szCs w:val="28"/>
         </w:rPr>
         <w:t>Детальне проектування програмного модуля задачі 10.</w:t>
       </w:r>
@@ -3639,6 +3784,7 @@
         <w:rPr>
           <w:rFonts w:ascii="Times New Roman" w:hAnsi="Times New Roman"/>
           <w:sz w:val="28"/>
+          <w:szCs w:val="28"/>
         </w:rPr>
         <w:t>2</w:t>
       </w:r>
@@ -3646,6 +3792,7 @@
         <w:rPr>
           <w:rFonts w:ascii="Times New Roman" w:hAnsi="Times New Roman"/>
           <w:sz w:val="28"/>
+          <w:szCs w:val="28"/>
         </w:rPr>
         <w:t>:</w:t>
       </w:r>
@@ -3663,47 +3810,30 @@
         <w:rPr>
           <w:rFonts w:ascii="Times New Roman" w:hAnsi="Times New Roman"/>
           <w:sz w:val="28"/>
-        </w:rPr>
-      </w:pPr>
-      <w:r>
-        <w:rPr>
-          <w:rFonts w:ascii="Times New Roman" w:hAnsi="Times New Roman"/>
-          <w:sz w:val="28"/>
-        </w:rPr>
-        <w:t xml:space="preserve">Підключення бібліотек </w:t>
-      </w:r>
-      <w:r>
-        <w:rPr>
-          <w:rFonts w:ascii="Times New Roman" w:hAnsi="Times New Roman"/>
-          <w:sz w:val="28"/>
-        </w:rPr>
-        <w:t xml:space="preserve">iostream, </w:t>
-      </w:r>
-      <w:r>
-        <w:rPr>
-          <w:rFonts w:ascii="Times New Roman" w:hAnsi="Times New Roman"/>
-          <w:sz w:val="28"/>
-        </w:rPr>
-        <w:t xml:space="preserve">fstream, </w:t>
-      </w:r>
-      <w:r>
-        <w:rPr>
-          <w:rFonts w:ascii="Times New Roman" w:hAnsi="Times New Roman"/>
-          <w:sz w:val="28"/>
-        </w:rPr>
-        <w:t>string</w:t>
-      </w:r>
-      <w:r>
-        <w:rPr>
-          <w:rFonts w:ascii="Times New Roman" w:hAnsi="Times New Roman"/>
-          <w:sz w:val="28"/>
-        </w:rPr>
-        <w:t xml:space="preserve"> </w:t>
-      </w:r>
-      <w:r>
-        <w:rPr>
-          <w:rFonts w:ascii="Times New Roman" w:hAnsi="Times New Roman"/>
-          <w:sz w:val="28"/>
+          <w:szCs w:val="28"/>
+        </w:rPr>
+      </w:pPr>
+      <w:r>
+        <w:rPr>
+          <w:rFonts w:ascii="Times New Roman" w:hAnsi="Times New Roman"/>
+          <w:sz w:val="28"/>
+          <w:szCs w:val="28"/>
+        </w:rPr>
+        <w:t xml:space="preserve">Підключення бібліотек iostream, fstream, </w:t>
+      </w:r>
+      <w:r>
+        <w:rPr>
+          <w:rFonts w:ascii="Times New Roman" w:hAnsi="Times New Roman"/>
+          <w:sz w:val="28"/>
+          <w:szCs w:val="28"/>
+        </w:rPr>
+        <w:t xml:space="preserve">string </w:t>
+      </w:r>
+      <w:r>
+        <w:rPr>
+          <w:rFonts w:ascii="Times New Roman" w:hAnsi="Times New Roman"/>
+          <w:sz w:val="28"/>
+          <w:szCs w:val="28"/>
         </w:rPr>
         <w:t xml:space="preserve">і </w:t>
       </w:r>
@@ -3711,6 +3841,7 @@
         <w:rPr>
           <w:rFonts w:ascii="Times New Roman" w:hAnsi="Times New Roman"/>
           <w:sz w:val="28"/>
+          <w:szCs w:val="28"/>
         </w:rPr>
         <w:t>ctime</w:t>
       </w:r>
@@ -3718,6 +3849,7 @@
         <w:rPr>
           <w:rFonts w:ascii="Times New Roman" w:hAnsi="Times New Roman"/>
           <w:sz w:val="28"/>
+          <w:szCs w:val="28"/>
         </w:rPr>
         <w:t>;</w:t>
       </w:r>
@@ -3787,6 +3919,7 @@
         <w:rPr>
           <w:rFonts w:ascii="Times New Roman" w:hAnsi="Times New Roman"/>
           <w:sz w:val="28"/>
+          <w:szCs w:val="28"/>
         </w:rPr>
       </w:pPr>
       <w:r>
@@ -3913,12 +4046,14 @@
         <w:rPr>
           <w:rFonts w:ascii="Times New Roman" w:hAnsi="Times New Roman"/>
           <w:sz w:val="28"/>
-        </w:rPr>
-      </w:pPr>
-      <w:r>
-        <w:rPr>
-          <w:rFonts w:ascii="Times New Roman" w:hAnsi="Times New Roman"/>
-          <w:sz w:val="28"/>
+          <w:szCs w:val="28"/>
+        </w:rPr>
+      </w:pPr>
+      <w:r>
+        <w:rPr>
+          <w:rFonts w:ascii="Times New Roman" w:hAnsi="Times New Roman"/>
+          <w:sz w:val="28"/>
+          <w:szCs w:val="28"/>
         </w:rPr>
         <w:t xml:space="preserve">Ініціалізація змінної </w:t>
       </w:r>
@@ -3926,6 +4061,7 @@
         <w:rPr>
           <w:rFonts w:ascii="Times New Roman" w:hAnsi="Times New Roman"/>
           <w:sz w:val="28"/>
+          <w:szCs w:val="28"/>
           <w:lang w:val="en-US"/>
         </w:rPr>
         <w:t xml:space="preserve">now </w:t>
@@ -3934,34 +4070,15 @@
         <w:rPr>
           <w:rFonts w:ascii="Times New Roman" w:hAnsi="Times New Roman"/>
           <w:sz w:val="28"/>
-        </w:rPr>
-        <w:t xml:space="preserve">типу </w:t>
-      </w:r>
-      <w:r>
-        <w:rPr>
-          <w:rFonts w:ascii="Times New Roman" w:hAnsi="Times New Roman"/>
-          <w:sz w:val="28"/>
-        </w:rPr>
-        <w:t>time_t</w:t>
-      </w:r>
-      <w:r>
-        <w:rPr>
-          <w:rFonts w:ascii="Times New Roman" w:hAnsi="Times New Roman"/>
-          <w:sz w:val="28"/>
-        </w:rPr>
-        <w:t xml:space="preserve">, яка приймає значення функції </w:t>
-      </w:r>
-      <w:r>
-        <w:rPr>
-          <w:rFonts w:ascii="Times New Roman" w:hAnsi="Times New Roman"/>
-          <w:sz w:val="28"/>
-        </w:rPr>
-        <w:t>time(NULL)</w:t>
-      </w:r>
-      <w:r>
-        <w:rPr>
-          <w:rFonts w:ascii="Times New Roman" w:hAnsi="Times New Roman"/>
-          <w:sz w:val="28"/>
+          <w:szCs w:val="28"/>
+        </w:rPr>
+        <w:t>типу time_t, яка приймає значення функції time(NULL)</w:t>
+      </w:r>
+      <w:r>
+        <w:rPr>
+          <w:rFonts w:ascii="Times New Roman" w:hAnsi="Times New Roman"/>
+          <w:sz w:val="28"/>
+          <w:szCs w:val="28"/>
           <w:lang w:val="en-US"/>
         </w:rPr>
         <w:t>;</w:t>
@@ -3980,27 +4097,23 @@
         <w:rPr>
           <w:rFonts w:ascii="Times New Roman" w:hAnsi="Times New Roman"/>
           <w:sz w:val="28"/>
-        </w:rPr>
-      </w:pPr>
-      <w:r>
-        <w:rPr>
-          <w:rFonts w:ascii="Times New Roman" w:hAnsi="Times New Roman"/>
-          <w:sz w:val="28"/>
+          <w:szCs w:val="28"/>
+        </w:rPr>
+      </w:pPr>
+      <w:r>
+        <w:rPr>
+          <w:rFonts w:ascii="Times New Roman" w:hAnsi="Times New Roman"/>
+          <w:sz w:val="28"/>
+          <w:szCs w:val="28"/>
         </w:rPr>
         <w:lastRenderedPageBreak/>
-        <w:t xml:space="preserve">Оголошення рядка </w:t>
-      </w:r>
-      <w:r>
-        <w:rPr>
-          <w:rFonts w:ascii="Times New Roman" w:hAnsi="Times New Roman"/>
-          <w:sz w:val="28"/>
-        </w:rPr>
-        <w:t>date_time</w:t>
-      </w:r>
-      <w:r>
-        <w:rPr>
-          <w:rFonts w:ascii="Times New Roman" w:hAnsi="Times New Roman"/>
-          <w:sz w:val="28"/>
+        <w:t>Оголошення рядка date_time</w:t>
+      </w:r>
+      <w:r>
+        <w:rPr>
+          <w:rFonts w:ascii="Times New Roman" w:hAnsi="Times New Roman"/>
+          <w:sz w:val="28"/>
+          <w:szCs w:val="28"/>
         </w:rPr>
         <w:t xml:space="preserve"> </w:t>
       </w:r>
@@ -4008,6 +4121,7 @@
         <w:rPr>
           <w:rFonts w:ascii="Times New Roman" w:hAnsi="Times New Roman"/>
           <w:sz w:val="28"/>
+          <w:szCs w:val="28"/>
         </w:rPr>
         <w:t>розміром 100 символів для зберігання відформатованої дати та часу</w:t>
       </w:r>
@@ -4015,6 +4129,7 @@
         <w:rPr>
           <w:rFonts w:ascii="Times New Roman" w:hAnsi="Times New Roman"/>
           <w:sz w:val="28"/>
+          <w:szCs w:val="28"/>
         </w:rPr>
         <w:t>;</w:t>
       </w:r>
@@ -4032,61 +4147,22 @@
         <w:rPr>
           <w:rFonts w:ascii="Times New Roman" w:hAnsi="Times New Roman"/>
           <w:sz w:val="28"/>
-        </w:rPr>
-      </w:pPr>
-      <w:r>
-        <w:rPr>
-          <w:rFonts w:ascii="Times New Roman" w:hAnsi="Times New Roman"/>
-          <w:sz w:val="28"/>
-        </w:rPr>
-        <w:t xml:space="preserve">Функція </w:t>
-      </w:r>
-      <w:r>
-        <w:rPr>
-          <w:rFonts w:ascii="Times New Roman" w:hAnsi="Times New Roman"/>
-          <w:sz w:val="28"/>
-        </w:rPr>
-        <w:t>strftime</w:t>
-      </w:r>
-      <w:r>
-        <w:rPr>
-          <w:rFonts w:ascii="Times New Roman" w:hAnsi="Times New Roman"/>
-          <w:sz w:val="28"/>
-        </w:rPr>
-        <w:t xml:space="preserve"> </w:t>
-      </w:r>
-      <w:r>
-        <w:rPr>
-          <w:rFonts w:ascii="Times New Roman" w:hAnsi="Times New Roman"/>
-          <w:sz w:val="28"/>
-        </w:rPr>
-        <w:t>форматує дату і час у рядок</w:t>
-      </w:r>
-      <w:r>
-        <w:rPr>
-          <w:rFonts w:ascii="Times New Roman" w:hAnsi="Times New Roman"/>
-          <w:sz w:val="28"/>
-        </w:rPr>
-        <w:t xml:space="preserve">, за форматом </w:t>
-      </w:r>
-      <w:r>
-        <w:rPr>
-          <w:rFonts w:ascii="Times New Roman" w:hAnsi="Times New Roman"/>
-          <w:sz w:val="28"/>
-        </w:rPr>
-        <w:t>%Y-%m-%d %H:%M:%S</w:t>
-      </w:r>
-      <w:r>
-        <w:rPr>
-          <w:rFonts w:ascii="Times New Roman" w:hAnsi="Times New Roman"/>
-          <w:sz w:val="28"/>
-        </w:rPr>
-        <w:t xml:space="preserve">, і записує її у </w:t>
-      </w:r>
-      <w:r>
-        <w:rPr>
-          <w:rFonts w:ascii="Times New Roman" w:hAnsi="Times New Roman"/>
-          <w:sz w:val="28"/>
+          <w:szCs w:val="28"/>
+        </w:rPr>
+      </w:pPr>
+      <w:r>
+        <w:rPr>
+          <w:rFonts w:ascii="Times New Roman" w:hAnsi="Times New Roman"/>
+          <w:sz w:val="28"/>
+          <w:szCs w:val="28"/>
+        </w:rPr>
+        <w:t xml:space="preserve">Функція strftime форматує дату і час у рядок, за форматом %Y-%m-%d %H:%M:%S, і записує її у </w:t>
+      </w:r>
+      <w:r>
+        <w:rPr>
+          <w:rFonts w:ascii="Times New Roman" w:hAnsi="Times New Roman"/>
+          <w:sz w:val="28"/>
+          <w:szCs w:val="28"/>
         </w:rPr>
         <w:t>date_time</w:t>
       </w:r>
@@ -4094,6 +4170,7 @@
         <w:rPr>
           <w:rFonts w:ascii="Times New Roman" w:hAnsi="Times New Roman"/>
           <w:sz w:val="28"/>
+          <w:szCs w:val="28"/>
         </w:rPr>
         <w:t>;</w:t>
       </w:r>
@@ -4111,12 +4188,14 @@
         <w:rPr>
           <w:rFonts w:ascii="Times New Roman" w:hAnsi="Times New Roman"/>
           <w:sz w:val="28"/>
-        </w:rPr>
-      </w:pPr>
-      <w:r>
-        <w:rPr>
-          <w:rFonts w:ascii="Times New Roman" w:hAnsi="Times New Roman"/>
-          <w:sz w:val="28"/>
+          <w:szCs w:val="28"/>
+        </w:rPr>
+      </w:pPr>
+      <w:r>
+        <w:rPr>
+          <w:rFonts w:ascii="Times New Roman" w:hAnsi="Times New Roman"/>
+          <w:sz w:val="28"/>
+          <w:szCs w:val="28"/>
         </w:rPr>
         <w:t xml:space="preserve">Виведення значення </w:t>
       </w:r>
@@ -4124,6 +4203,7 @@
         <w:rPr>
           <w:rFonts w:ascii="Times New Roman" w:hAnsi="Times New Roman"/>
           <w:sz w:val="28"/>
+          <w:szCs w:val="28"/>
         </w:rPr>
         <w:t>date_time</w:t>
       </w:r>
@@ -4131,6 +4211,7 @@
         <w:rPr>
           <w:rFonts w:ascii="Times New Roman" w:hAnsi="Times New Roman"/>
           <w:sz w:val="28"/>
+          <w:szCs w:val="28"/>
           <w:lang w:val="en-US"/>
         </w:rPr>
         <w:t>;</w:t>
@@ -4149,12 +4230,14 @@
         <w:rPr>
           <w:rFonts w:ascii="Times New Roman" w:hAnsi="Times New Roman"/>
           <w:sz w:val="28"/>
-        </w:rPr>
-      </w:pPr>
-      <w:r>
-        <w:rPr>
-          <w:rFonts w:ascii="Times New Roman" w:hAnsi="Times New Roman"/>
-          <w:sz w:val="28"/>
+          <w:szCs w:val="28"/>
+        </w:rPr>
+      </w:pPr>
+      <w:r>
+        <w:rPr>
+          <w:rFonts w:ascii="Times New Roman" w:hAnsi="Times New Roman"/>
+          <w:sz w:val="28"/>
+          <w:szCs w:val="28"/>
         </w:rPr>
         <w:t xml:space="preserve">Закриття файлу </w:t>
       </w:r>
@@ -4184,28 +4267,16 @@
         <w:rPr>
           <w:rFonts w:ascii="Times New Roman" w:hAnsi="Times New Roman"/>
           <w:sz w:val="28"/>
-        </w:rPr>
-      </w:pPr>
-      <w:r>
-        <w:rPr>
-          <w:rFonts w:ascii="Times New Roman" w:hAnsi="Times New Roman"/>
-          <w:sz w:val="28"/>
-        </w:rPr>
-        <w:t>Аналіз задачі 10.</w:t>
-      </w:r>
-      <w:r>
-        <w:rPr>
-          <w:rFonts w:ascii="Times New Roman" w:hAnsi="Times New Roman"/>
-          <w:sz w:val="28"/>
-        </w:rPr>
-        <w:t>3</w:t>
-      </w:r>
-      <w:r>
-        <w:rPr>
-          <w:rFonts w:ascii="Times New Roman" w:hAnsi="Times New Roman"/>
-          <w:sz w:val="28"/>
-        </w:rPr>
-        <w:t>:</w:t>
+          <w:szCs w:val="28"/>
+        </w:rPr>
+      </w:pPr>
+      <w:r>
+        <w:rPr>
+          <w:rFonts w:ascii="Times New Roman" w:hAnsi="Times New Roman"/>
+          <w:sz w:val="28"/>
+          <w:szCs w:val="28"/>
+        </w:rPr>
+        <w:t>Аналіз задачі 10.3:</w:t>
       </w:r>
     </w:p>
     <w:p>
@@ -4215,43 +4286,22 @@
         <w:jc w:val="both"/>
         <w:rPr>
           <w:sz w:val="28"/>
-        </w:rPr>
-      </w:pPr>
-      <w:r>
-        <w:rPr>
-          <w:sz w:val="28"/>
+          <w:szCs w:val="28"/>
+        </w:rPr>
+      </w:pPr>
+      <w:r>
+        <w:rPr>
+          <w:sz w:val="28"/>
+          <w:szCs w:val="28"/>
         </w:rPr>
         <w:t xml:space="preserve">Дано: </w:t>
       </w:r>
       <w:r>
         <w:rPr>
           <w:sz w:val="28"/>
-        </w:rPr>
-        <w:t xml:space="preserve">слово або один знак пунктуації, значення </w:t>
-      </w:r>
-      <w:r>
-        <w:rPr>
-          <w:sz w:val="28"/>
-        </w:rPr>
-        <w:t xml:space="preserve">x, </w:t>
-      </w:r>
-      <w:r>
-        <w:rPr>
-          <w:sz w:val="28"/>
-        </w:rPr>
-        <w:t>y та</w:t>
-      </w:r>
-      <w:r>
-        <w:rPr>
-          <w:sz w:val="28"/>
-        </w:rPr>
-        <w:t xml:space="preserve"> b</w:t>
-      </w:r>
-      <w:r>
-        <w:rPr>
-          <w:sz w:val="28"/>
-        </w:rPr>
-        <w:t>.</w:t>
+          <w:szCs w:val="28"/>
+        </w:rPr>
+        <w:t>слово або один знак пунктуації, значення x, y та b.</w:t>
       </w:r>
     </w:p>
     <w:p>
@@ -4261,29 +4311,27 @@
         <w:jc w:val="both"/>
         <w:rPr>
           <w:sz w:val="28"/>
-        </w:rPr>
-      </w:pPr>
-      <w:r>
-        <w:rPr>
-          <w:sz w:val="28"/>
+          <w:szCs w:val="28"/>
+        </w:rPr>
+      </w:pPr>
+      <w:r>
+        <w:rPr>
+          <w:sz w:val="28"/>
+          <w:szCs w:val="28"/>
         </w:rPr>
         <w:t xml:space="preserve">Вивести: </w:t>
       </w:r>
       <w:r>
         <w:rPr>
           <w:sz w:val="28"/>
-        </w:rPr>
-        <w:t xml:space="preserve">результати виконання функції </w:t>
-      </w:r>
-      <w:r>
-        <w:rPr>
-          <w:sz w:val="28"/>
-        </w:rPr>
-        <w:t>s_calculation(x, y)</w:t>
-      </w:r>
-      <w:r>
-        <w:rPr>
-          <w:sz w:val="28"/>
+          <w:szCs w:val="28"/>
+        </w:rPr>
+        <w:t>результати виконання функції s_calculation(x, y)</w:t>
+      </w:r>
+      <w:r>
+        <w:rPr>
+          <w:sz w:val="28"/>
+          <w:szCs w:val="28"/>
           <w:lang w:val="en-US"/>
         </w:rPr>
         <w:t xml:space="preserve"> </w:t>
@@ -4291,6 +4339,7 @@
       <w:r>
         <w:rPr>
           <w:sz w:val="28"/>
+          <w:szCs w:val="28"/>
           <w:lang w:val="ru-RU"/>
         </w:rPr>
         <w:t xml:space="preserve">та </w:t>
@@ -4298,12 +4347,14 @@
       <w:r>
         <w:rPr>
           <w:sz w:val="28"/>
+          <w:szCs w:val="28"/>
         </w:rPr>
         <w:t xml:space="preserve">число </w:t>
       </w:r>
       <w:r>
         <w:rPr>
           <w:sz w:val="28"/>
+          <w:szCs w:val="28"/>
           <w:lang w:val="en-US"/>
         </w:rPr>
         <w:t xml:space="preserve">b </w:t>
@@ -4311,6 +4362,7 @@
       <w:r>
         <w:rPr>
           <w:sz w:val="28"/>
+          <w:szCs w:val="28"/>
         </w:rPr>
         <w:t>у двійковому коді.</w:t>
       </w:r>
@@ -4322,23 +4374,27 @@
         <w:jc w:val="both"/>
         <w:rPr>
           <w:sz w:val="28"/>
-        </w:rPr>
-      </w:pPr>
-      <w:r>
-        <w:rPr>
-          <w:sz w:val="28"/>
+          <w:szCs w:val="28"/>
+        </w:rPr>
+      </w:pPr>
+      <w:r>
+        <w:rPr>
+          <w:sz w:val="28"/>
+          <w:szCs w:val="28"/>
         </w:rPr>
         <w:t>Постановка задачі 10.</w:t>
       </w:r>
       <w:r>
         <w:rPr>
           <w:sz w:val="28"/>
+          <w:szCs w:val="28"/>
         </w:rPr>
         <w:t>3</w:t>
       </w:r>
       <w:r>
         <w:rPr>
           <w:sz w:val="28"/>
+          <w:szCs w:val="28"/>
         </w:rPr>
         <w:t>:</w:t>
       </w:r>
@@ -4350,18 +4406,21 @@
         <w:jc w:val="both"/>
         <w:rPr>
           <w:sz w:val="28"/>
-          <w:lang w:val="en-US"/>
-        </w:rPr>
-      </w:pPr>
-      <w:r>
-        <w:rPr>
-          <w:sz w:val="28"/>
+          <w:szCs w:val="28"/>
+          <w:lang w:val="en-US"/>
+        </w:rPr>
+      </w:pPr>
+      <w:r>
+        <w:rPr>
+          <w:sz w:val="28"/>
+          <w:szCs w:val="28"/>
         </w:rPr>
         <w:t xml:space="preserve">Вхід: </w:t>
       </w:r>
       <w:r>
         <w:rPr>
           <w:sz w:val="28"/>
+          <w:szCs w:val="28"/>
           <w:lang w:val="en-US"/>
         </w:rPr>
         <w:t>input.txt.</w:t>
@@ -4374,17 +4433,20 @@
         <w:jc w:val="both"/>
         <w:rPr>
           <w:sz w:val="28"/>
-        </w:rPr>
-      </w:pPr>
-      <w:r>
-        <w:rPr>
-          <w:sz w:val="28"/>
+          <w:szCs w:val="28"/>
+        </w:rPr>
+      </w:pPr>
+      <w:r>
+        <w:rPr>
+          <w:sz w:val="28"/>
+          <w:szCs w:val="28"/>
         </w:rPr>
         <w:t xml:space="preserve">Вихід: </w:t>
       </w:r>
       <w:r>
         <w:rPr>
           <w:sz w:val="28"/>
+          <w:szCs w:val="28"/>
           <w:lang w:val="en-US"/>
         </w:rPr>
         <w:t>output.txt</w:t>
@@ -4392,6 +4454,7 @@
       <w:r>
         <w:rPr>
           <w:sz w:val="28"/>
+          <w:szCs w:val="28"/>
         </w:rPr>
         <w:t>.</w:t>
       </w:r>
@@ -4403,23 +4466,27 @@
         <w:jc w:val="both"/>
         <w:rPr>
           <w:sz w:val="28"/>
-        </w:rPr>
-      </w:pPr>
-      <w:r>
-        <w:rPr>
-          <w:sz w:val="28"/>
+          <w:szCs w:val="28"/>
+        </w:rPr>
+      </w:pPr>
+      <w:r>
+        <w:rPr>
+          <w:sz w:val="28"/>
+          <w:szCs w:val="28"/>
         </w:rPr>
         <w:t>Аналіз вимог задачі 10.</w:t>
       </w:r>
       <w:r>
         <w:rPr>
           <w:sz w:val="28"/>
+          <w:szCs w:val="28"/>
         </w:rPr>
         <w:t>3</w:t>
       </w:r>
       <w:r>
         <w:rPr>
           <w:sz w:val="28"/>
+          <w:szCs w:val="28"/>
         </w:rPr>
         <w:t>:</w:t>
       </w:r>
@@ -4437,12 +4504,14 @@
         <w:rPr>
           <w:rFonts w:ascii="Times New Roman" w:hAnsi="Times New Roman"/>
           <w:sz w:val="28"/>
-        </w:rPr>
-      </w:pPr>
-      <w:r>
-        <w:rPr>
-          <w:rFonts w:ascii="Times New Roman" w:hAnsi="Times New Roman"/>
-          <w:sz w:val="28"/>
+          <w:szCs w:val="28"/>
+        </w:rPr>
+      </w:pPr>
+      <w:r>
+        <w:rPr>
+          <w:rFonts w:ascii="Times New Roman" w:hAnsi="Times New Roman"/>
+          <w:sz w:val="28"/>
+          <w:szCs w:val="28"/>
         </w:rPr>
         <w:t>Мова повідомлень – українська</w:t>
       </w:r>
@@ -4450,6 +4519,7 @@
         <w:rPr>
           <w:rFonts w:ascii="Times New Roman" w:hAnsi="Times New Roman"/>
           <w:sz w:val="28"/>
+          <w:szCs w:val="28"/>
           <w:lang w:val="en-US"/>
         </w:rPr>
         <w:t>;</w:t>
@@ -4468,12 +4538,14 @@
         <w:rPr>
           <w:rFonts w:ascii="Times New Roman" w:hAnsi="Times New Roman"/>
           <w:sz w:val="28"/>
-        </w:rPr>
-      </w:pPr>
-      <w:r>
-        <w:rPr>
-          <w:rFonts w:ascii="Times New Roman" w:hAnsi="Times New Roman"/>
-          <w:sz w:val="28"/>
+          <w:szCs w:val="28"/>
+        </w:rPr>
+      </w:pPr>
+      <w:r>
+        <w:rPr>
+          <w:rFonts w:ascii="Times New Roman" w:hAnsi="Times New Roman"/>
+          <w:sz w:val="28"/>
+          <w:szCs w:val="28"/>
         </w:rPr>
         <w:t xml:space="preserve">Вхідний файл </w:t>
       </w:r>
@@ -4481,6 +4553,7 @@
         <w:rPr>
           <w:rFonts w:ascii="Times New Roman" w:hAnsi="Times New Roman"/>
           <w:sz w:val="28"/>
+          <w:szCs w:val="28"/>
           <w:lang w:val="en-US"/>
         </w:rPr>
         <w:t>*.txt</w:t>
@@ -4489,6 +4562,7 @@
         <w:rPr>
           <w:rFonts w:ascii="Times New Roman" w:hAnsi="Times New Roman"/>
           <w:sz w:val="28"/>
+          <w:szCs w:val="28"/>
         </w:rPr>
         <w:t xml:space="preserve"> створюється користувачем</w:t>
       </w:r>
@@ -4496,6 +4570,7 @@
         <w:rPr>
           <w:rFonts w:ascii="Times New Roman" w:hAnsi="Times New Roman"/>
           <w:sz w:val="28"/>
+          <w:szCs w:val="28"/>
           <w:lang w:val="en-US"/>
         </w:rPr>
         <w:t>;</w:t>
@@ -4514,12 +4589,14 @@
         <w:rPr>
           <w:rFonts w:ascii="Times New Roman" w:hAnsi="Times New Roman"/>
           <w:sz w:val="28"/>
-        </w:rPr>
-      </w:pPr>
-      <w:r>
-        <w:rPr>
-          <w:rFonts w:ascii="Times New Roman" w:hAnsi="Times New Roman"/>
-          <w:sz w:val="28"/>
+          <w:szCs w:val="28"/>
+        </w:rPr>
+      </w:pPr>
+      <w:r>
+        <w:rPr>
+          <w:rFonts w:ascii="Times New Roman" w:hAnsi="Times New Roman"/>
+          <w:sz w:val="28"/>
+          <w:szCs w:val="28"/>
         </w:rPr>
         <w:t>Імена вхідного й вихідного файлів є параметрами модуля</w:t>
       </w:r>
@@ -4527,6 +4604,7 @@
         <w:rPr>
           <w:rFonts w:ascii="Times New Roman" w:hAnsi="Times New Roman"/>
           <w:sz w:val="28"/>
+          <w:szCs w:val="28"/>
           <w:lang w:val="en-US"/>
         </w:rPr>
         <w:t>;</w:t>
@@ -4545,12 +4623,14 @@
         <w:rPr>
           <w:rFonts w:ascii="Times New Roman" w:hAnsi="Times New Roman"/>
           <w:sz w:val="28"/>
-        </w:rPr>
-      </w:pPr>
-      <w:r>
-        <w:rPr>
-          <w:rFonts w:ascii="Times New Roman" w:hAnsi="Times New Roman"/>
-          <w:sz w:val="28"/>
+          <w:szCs w:val="28"/>
+        </w:rPr>
+      </w:pPr>
+      <w:r>
+        <w:rPr>
+          <w:rFonts w:ascii="Times New Roman" w:hAnsi="Times New Roman"/>
+          <w:sz w:val="28"/>
+          <w:szCs w:val="28"/>
         </w:rPr>
         <w:t>Перед читанням та записом файлів відбувається перевірка їх відкриття</w:t>
       </w:r>
@@ -4558,6 +4638,7 @@
         <w:rPr>
           <w:rFonts w:ascii="Times New Roman" w:hAnsi="Times New Roman"/>
           <w:sz w:val="28"/>
+          <w:szCs w:val="28"/>
           <w:lang w:val="en-US"/>
         </w:rPr>
         <w:t>;</w:t>
@@ -4576,12 +4657,14 @@
         <w:rPr>
           <w:rFonts w:ascii="Times New Roman" w:hAnsi="Times New Roman"/>
           <w:sz w:val="28"/>
-        </w:rPr>
-      </w:pPr>
-      <w:r>
-        <w:rPr>
-          <w:rFonts w:ascii="Times New Roman" w:hAnsi="Times New Roman"/>
-          <w:sz w:val="28"/>
+          <w:szCs w:val="28"/>
+        </w:rPr>
+      </w:pPr>
+      <w:r>
+        <w:rPr>
+          <w:rFonts w:ascii="Times New Roman" w:hAnsi="Times New Roman"/>
+          <w:sz w:val="28"/>
+          <w:szCs w:val="28"/>
         </w:rPr>
         <w:t>Після завершення роботи, відбувається закриття відкритих файлів</w:t>
       </w:r>
@@ -4589,6 +4672,7 @@
         <w:rPr>
           <w:rFonts w:ascii="Times New Roman" w:hAnsi="Times New Roman"/>
           <w:sz w:val="28"/>
+          <w:szCs w:val="28"/>
           <w:lang w:val="en-US"/>
         </w:rPr>
         <w:t>.</w:t>
@@ -4601,23 +4685,27 @@
         <w:jc w:val="both"/>
         <w:rPr>
           <w:sz w:val="28"/>
-        </w:rPr>
-      </w:pPr>
-      <w:r>
-        <w:rPr>
-          <w:sz w:val="28"/>
+          <w:szCs w:val="28"/>
+        </w:rPr>
+      </w:pPr>
+      <w:r>
+        <w:rPr>
+          <w:sz w:val="28"/>
+          <w:szCs w:val="28"/>
         </w:rPr>
         <w:t>Вміст текстових файлів задачі 10.</w:t>
       </w:r>
       <w:r>
         <w:rPr>
           <w:sz w:val="28"/>
+          <w:szCs w:val="28"/>
         </w:rPr>
         <w:t>3</w:t>
       </w:r>
       <w:r>
         <w:rPr>
           <w:sz w:val="28"/>
+          <w:szCs w:val="28"/>
         </w:rPr>
         <w:t>:</w:t>
       </w:r>
@@ -4629,17 +4717,20 @@
         <w:jc w:val="both"/>
         <w:rPr>
           <w:sz w:val="28"/>
-        </w:rPr>
-      </w:pPr>
-      <w:r>
-        <w:rPr>
-          <w:sz w:val="28"/>
+          <w:szCs w:val="28"/>
+        </w:rPr>
+      </w:pPr>
+      <w:r>
+        <w:rPr>
+          <w:sz w:val="28"/>
+          <w:szCs w:val="28"/>
         </w:rPr>
         <w:t>Файл input.txt: слово або один знак пунктуації</w:t>
       </w:r>
       <w:r>
         <w:rPr>
           <w:sz w:val="28"/>
+          <w:szCs w:val="28"/>
         </w:rPr>
         <w:t>.</w:t>
       </w:r>
@@ -4651,35 +4742,34 @@
         <w:jc w:val="both"/>
         <w:rPr>
           <w:sz w:val="28"/>
-        </w:rPr>
-      </w:pPr>
-      <w:r>
-        <w:rPr>
-          <w:sz w:val="28"/>
+          <w:szCs w:val="28"/>
+        </w:rPr>
+      </w:pPr>
+      <w:r>
+        <w:rPr>
+          <w:sz w:val="28"/>
+          <w:szCs w:val="28"/>
         </w:rPr>
         <w:t>Файл output.txt</w:t>
       </w:r>
       <w:r>
         <w:rPr>
           <w:sz w:val="28"/>
+          <w:szCs w:val="28"/>
         </w:rPr>
         <w:t xml:space="preserve">: </w:t>
       </w:r>
       <w:r>
         <w:rPr>
           <w:sz w:val="28"/>
-        </w:rPr>
-        <w:t xml:space="preserve">результати виконання функції </w:t>
-      </w:r>
-      <w:r>
-        <w:rPr>
-          <w:sz w:val="28"/>
-        </w:rPr>
-        <w:t>s_calculation(x, y)</w:t>
-      </w:r>
-      <w:r>
-        <w:rPr>
-          <w:sz w:val="28"/>
+          <w:szCs w:val="28"/>
+        </w:rPr>
+        <w:t>результати виконання функції s_calculation(x, y)</w:t>
+      </w:r>
+      <w:r>
+        <w:rPr>
+          <w:sz w:val="28"/>
+          <w:szCs w:val="28"/>
           <w:lang w:val="en-US"/>
         </w:rPr>
         <w:t xml:space="preserve"> </w:t>
@@ -4687,6 +4777,7 @@
       <w:r>
         <w:rPr>
           <w:sz w:val="28"/>
+          <w:szCs w:val="28"/>
           <w:lang w:val="ru-RU"/>
         </w:rPr>
         <w:t xml:space="preserve">та </w:t>
@@ -4694,12 +4785,14 @@
       <w:r>
         <w:rPr>
           <w:sz w:val="28"/>
+          <w:szCs w:val="28"/>
         </w:rPr>
         <w:t xml:space="preserve">число </w:t>
       </w:r>
       <w:r>
         <w:rPr>
           <w:sz w:val="28"/>
+          <w:szCs w:val="28"/>
           <w:lang w:val="en-US"/>
         </w:rPr>
         <w:t xml:space="preserve">b </w:t>
@@ -4707,12 +4800,14 @@
       <w:r>
         <w:rPr>
           <w:sz w:val="28"/>
+          <w:szCs w:val="28"/>
         </w:rPr>
         <w:t>у двійковому коді</w:t>
       </w:r>
       <w:r>
         <w:rPr>
           <w:sz w:val="28"/>
+          <w:szCs w:val="28"/>
         </w:rPr>
         <w:t>.</w:t>
       </w:r>
@@ -4724,23 +4819,27 @@
         <w:jc w:val="both"/>
         <w:rPr>
           <w:sz w:val="28"/>
-        </w:rPr>
-      </w:pPr>
-      <w:r>
-        <w:rPr>
-          <w:sz w:val="28"/>
+          <w:szCs w:val="28"/>
+        </w:rPr>
+      </w:pPr>
+      <w:r>
+        <w:rPr>
+          <w:sz w:val="28"/>
+          <w:szCs w:val="28"/>
         </w:rPr>
         <w:t>Проектування архітектури задачі 10.</w:t>
       </w:r>
       <w:r>
         <w:rPr>
           <w:sz w:val="28"/>
+          <w:szCs w:val="28"/>
         </w:rPr>
         <w:t>3</w:t>
       </w:r>
       <w:r>
         <w:rPr>
           <w:sz w:val="28"/>
+          <w:szCs w:val="28"/>
         </w:rPr>
         <w:t>:</w:t>
       </w:r>
@@ -4758,13 +4857,15 @@
         <w:rPr>
           <w:rFonts w:ascii="Times New Roman" w:hAnsi="Times New Roman"/>
           <w:sz w:val="28"/>
-          <w:lang w:val="en-US"/>
-        </w:rPr>
-      </w:pPr>
-      <w:r>
-        <w:rPr>
-          <w:rFonts w:ascii="Times New Roman" w:hAnsi="Times New Roman"/>
-          <w:sz w:val="28"/>
+          <w:szCs w:val="28"/>
+          <w:lang w:val="en-US"/>
+        </w:rPr>
+      </w:pPr>
+      <w:r>
+        <w:rPr>
+          <w:rFonts w:ascii="Times New Roman" w:hAnsi="Times New Roman"/>
+          <w:sz w:val="28"/>
+          <w:szCs w:val="28"/>
           <w:lang w:val="en-US"/>
         </w:rPr>
         <w:t>Підключення необхідних бібліотек;</w:t>
@@ -4783,13 +4884,15 @@
         <w:rPr>
           <w:rFonts w:ascii="Times New Roman" w:hAnsi="Times New Roman"/>
           <w:sz w:val="28"/>
-          <w:lang w:val="en-US"/>
-        </w:rPr>
-      </w:pPr>
-      <w:r>
-        <w:rPr>
-          <w:rFonts w:ascii="Times New Roman" w:hAnsi="Times New Roman"/>
-          <w:sz w:val="28"/>
+          <w:szCs w:val="28"/>
+          <w:lang w:val="en-US"/>
+        </w:rPr>
+      </w:pPr>
+      <w:r>
+        <w:rPr>
+          <w:rFonts w:ascii="Times New Roman" w:hAnsi="Times New Roman"/>
+          <w:sz w:val="28"/>
+          <w:szCs w:val="28"/>
           <w:lang w:val="en-US"/>
         </w:rPr>
         <w:t>Ініціалізація функції, оголошення</w:t>
@@ -4798,6 +4901,7 @@
         <w:rPr>
           <w:rFonts w:ascii="Times New Roman" w:hAnsi="Times New Roman"/>
           <w:sz w:val="28"/>
+          <w:szCs w:val="28"/>
           <w:lang w:val="en-US"/>
         </w:rPr>
         <w:t xml:space="preserve"> x, y, b,</w:t>
@@ -4806,6 +4910,7 @@
         <w:rPr>
           <w:rFonts w:ascii="Times New Roman" w:hAnsi="Times New Roman"/>
           <w:sz w:val="28"/>
+          <w:szCs w:val="28"/>
           <w:lang w:val="en-US"/>
         </w:rPr>
         <w:t xml:space="preserve"> file_</w:t>
@@ -4814,6 +4919,7 @@
         <w:rPr>
           <w:rFonts w:ascii="Times New Roman" w:hAnsi="Times New Roman"/>
           <w:sz w:val="28"/>
+          <w:szCs w:val="28"/>
           <w:lang w:val="en-US"/>
         </w:rPr>
         <w:t>output</w:t>
@@ -4822,6 +4928,7 @@
         <w:rPr>
           <w:rFonts w:ascii="Times New Roman" w:hAnsi="Times New Roman"/>
           <w:sz w:val="28"/>
+          <w:szCs w:val="28"/>
           <w:lang w:val="en-US"/>
         </w:rPr>
         <w:t>;</w:t>
@@ -4840,6 +4947,7 @@
         <w:rPr>
           <w:rFonts w:ascii="Times New Roman" w:hAnsi="Times New Roman"/>
           <w:sz w:val="28"/>
+          <w:szCs w:val="28"/>
         </w:rPr>
       </w:pPr>
       <w:r>
@@ -4873,12 +4981,14 @@
         <w:rPr>
           <w:rFonts w:ascii="Times New Roman" w:hAnsi="Times New Roman"/>
           <w:sz w:val="28"/>
-        </w:rPr>
-      </w:pPr>
-      <w:r>
-        <w:rPr>
-          <w:rFonts w:ascii="Times New Roman" w:hAnsi="Times New Roman"/>
-          <w:sz w:val="28"/>
+          <w:szCs w:val="28"/>
+        </w:rPr>
+      </w:pPr>
+      <w:r>
+        <w:rPr>
+          <w:rFonts w:ascii="Times New Roman" w:hAnsi="Times New Roman"/>
+          <w:sz w:val="28"/>
+          <w:szCs w:val="28"/>
         </w:rPr>
         <w:t xml:space="preserve">Виведення функції </w:t>
       </w:r>
@@ -4886,6 +4996,7 @@
         <w:rPr>
           <w:rFonts w:ascii="Times New Roman" w:hAnsi="Times New Roman"/>
           <w:sz w:val="28"/>
+          <w:szCs w:val="28"/>
         </w:rPr>
         <w:t>s_calculation(x, y)</w:t>
       </w:r>
@@ -4893,6 +5004,7 @@
         <w:rPr>
           <w:rFonts w:ascii="Times New Roman" w:hAnsi="Times New Roman"/>
           <w:sz w:val="28"/>
+          <w:szCs w:val="28"/>
         </w:rPr>
         <w:t xml:space="preserve"> з заданими </w:t>
       </w:r>
@@ -4900,6 +5012,7 @@
         <w:rPr>
           <w:rFonts w:ascii="Times New Roman" w:hAnsi="Times New Roman"/>
           <w:sz w:val="28"/>
+          <w:szCs w:val="28"/>
           <w:lang w:val="en-US"/>
         </w:rPr>
         <w:t>x</w:t>
@@ -4908,6 +5021,7 @@
         <w:rPr>
           <w:rFonts w:ascii="Times New Roman" w:hAnsi="Times New Roman"/>
           <w:sz w:val="28"/>
+          <w:szCs w:val="28"/>
         </w:rPr>
         <w:t xml:space="preserve"> та</w:t>
       </w:r>
@@ -4915,6 +5029,7 @@
         <w:rPr>
           <w:rFonts w:ascii="Times New Roman" w:hAnsi="Times New Roman"/>
           <w:sz w:val="28"/>
+          <w:szCs w:val="28"/>
           <w:lang w:val="en-US"/>
         </w:rPr>
         <w:t xml:space="preserve"> y</w:t>
@@ -4923,6 +5038,7 @@
         <w:rPr>
           <w:rFonts w:ascii="Times New Roman" w:hAnsi="Times New Roman"/>
           <w:sz w:val="28"/>
+          <w:szCs w:val="28"/>
           <w:lang w:val="en-US"/>
         </w:rPr>
         <w:t>;</w:t>
@@ -4941,12 +5057,14 @@
         <w:rPr>
           <w:rFonts w:ascii="Times New Roman" w:hAnsi="Times New Roman"/>
           <w:sz w:val="28"/>
-        </w:rPr>
-      </w:pPr>
-      <w:r>
-        <w:rPr>
-          <w:rFonts w:ascii="Times New Roman" w:hAnsi="Times New Roman"/>
-          <w:sz w:val="28"/>
+          <w:szCs w:val="28"/>
+        </w:rPr>
+      </w:pPr>
+      <w:r>
+        <w:rPr>
+          <w:rFonts w:ascii="Times New Roman" w:hAnsi="Times New Roman"/>
+          <w:sz w:val="28"/>
+          <w:szCs w:val="28"/>
         </w:rPr>
         <w:t xml:space="preserve">Переведення числа </w:t>
       </w:r>
@@ -4954,6 +5072,7 @@
         <w:rPr>
           <w:rFonts w:ascii="Times New Roman" w:hAnsi="Times New Roman"/>
           <w:sz w:val="28"/>
+          <w:szCs w:val="28"/>
           <w:lang w:val="en-US"/>
         </w:rPr>
         <w:t xml:space="preserve">b </w:t>
@@ -4962,6 +5081,7 @@
         <w:rPr>
           <w:rFonts w:ascii="Times New Roman" w:hAnsi="Times New Roman"/>
           <w:sz w:val="28"/>
+          <w:szCs w:val="28"/>
         </w:rPr>
         <w:t xml:space="preserve">у бітове представлення </w:t>
       </w:r>
@@ -4969,17 +5089,10 @@
         <w:rPr>
           <w:rFonts w:ascii="Times New Roman" w:hAnsi="Times New Roman"/>
           <w:sz w:val="28"/>
-          <w:lang w:val="en-US"/>
-        </w:rPr>
-        <w:t>bit_b</w:t>
-      </w:r>
-      <w:r>
-        <w:rPr>
-          <w:rFonts w:ascii="Times New Roman" w:hAnsi="Times New Roman"/>
-          <w:sz w:val="28"/>
-          <w:lang w:val="en-US"/>
-        </w:rPr>
-        <w:t>;</w:t>
+          <w:szCs w:val="28"/>
+          <w:lang w:val="en-US"/>
+        </w:rPr>
+        <w:t>bit_b;</w:t>
       </w:r>
     </w:p>
     <w:p>
@@ -4995,12 +5108,14 @@
         <w:rPr>
           <w:rFonts w:ascii="Times New Roman" w:hAnsi="Times New Roman"/>
           <w:sz w:val="28"/>
-        </w:rPr>
-      </w:pPr>
-      <w:r>
-        <w:rPr>
-          <w:rFonts w:ascii="Times New Roman" w:hAnsi="Times New Roman"/>
-          <w:sz w:val="28"/>
+          <w:szCs w:val="28"/>
+        </w:rPr>
+      </w:pPr>
+      <w:r>
+        <w:rPr>
+          <w:rFonts w:ascii="Times New Roman" w:hAnsi="Times New Roman"/>
+          <w:sz w:val="28"/>
+          <w:szCs w:val="28"/>
         </w:rPr>
         <w:t xml:space="preserve">Виведення </w:t>
       </w:r>
@@ -5008,6 +5123,7 @@
         <w:rPr>
           <w:rFonts w:ascii="Times New Roman" w:hAnsi="Times New Roman"/>
           <w:sz w:val="28"/>
+          <w:szCs w:val="28"/>
           <w:lang w:val="en-US"/>
         </w:rPr>
         <w:t>bit_b</w:t>
@@ -5016,6 +5132,7 @@
         <w:rPr>
           <w:rFonts w:ascii="Times New Roman" w:hAnsi="Times New Roman"/>
           <w:sz w:val="28"/>
+          <w:szCs w:val="28"/>
           <w:lang w:val="en-US"/>
         </w:rPr>
         <w:t>;</w:t>
@@ -5034,12 +5151,14 @@
         <w:rPr>
           <w:rFonts w:ascii="Times New Roman" w:hAnsi="Times New Roman"/>
           <w:sz w:val="28"/>
-        </w:rPr>
-      </w:pPr>
-      <w:r>
-        <w:rPr>
-          <w:rFonts w:ascii="Times New Roman" w:hAnsi="Times New Roman"/>
-          <w:sz w:val="28"/>
+          <w:szCs w:val="28"/>
+        </w:rPr>
+      </w:pPr>
+      <w:r>
+        <w:rPr>
+          <w:rFonts w:ascii="Times New Roman" w:hAnsi="Times New Roman"/>
+          <w:sz w:val="28"/>
+          <w:szCs w:val="28"/>
         </w:rPr>
         <w:t>Файл закривається. Відбувається вихід з модуля.</w:t>
       </w:r>
@@ -5053,12 +5172,14 @@
         <w:rPr>
           <w:rFonts w:ascii="Times New Roman" w:hAnsi="Times New Roman"/>
           <w:sz w:val="28"/>
-        </w:rPr>
-      </w:pPr>
-      <w:r>
-        <w:rPr>
-          <w:rFonts w:ascii="Times New Roman" w:hAnsi="Times New Roman"/>
-          <w:sz w:val="28"/>
+          <w:szCs w:val="28"/>
+        </w:rPr>
+      </w:pPr>
+      <w:r>
+        <w:rPr>
+          <w:rFonts w:ascii="Times New Roman" w:hAnsi="Times New Roman"/>
+          <w:sz w:val="28"/>
+          <w:szCs w:val="28"/>
         </w:rPr>
         <w:t>Детальне проектування програмного модуля задачі 10.</w:t>
       </w:r>
@@ -5066,6 +5187,7 @@
         <w:rPr>
           <w:rFonts w:ascii="Times New Roman" w:hAnsi="Times New Roman"/>
           <w:sz w:val="28"/>
+          <w:szCs w:val="28"/>
           <w:lang w:val="en-US"/>
         </w:rPr>
         <w:t>3</w:t>
@@ -5074,82 +5196,9 @@
         <w:rPr>
           <w:rFonts w:ascii="Times New Roman" w:hAnsi="Times New Roman"/>
           <w:sz w:val="28"/>
+          <w:szCs w:val="28"/>
         </w:rPr>
         <w:t>:</w:t>
-      </w:r>
-    </w:p>
-    <w:p>
-      <w:pPr>
-        <w:pStyle w:val="a9"/>
-        <w:numPr>
-          <w:ilvl w:val="0"/>
-          <w:numId w:val="30"/>
-        </w:numPr>
-        <w:spacing w:line="360" w:lineRule="auto"/>
-        <w:jc w:val="both"/>
-        <w:rPr>
-          <w:rFonts w:ascii="Times New Roman" w:hAnsi="Times New Roman"/>
-          <w:sz w:val="28"/>
-        </w:rPr>
-      </w:pPr>
-      <w:r>
-        <w:rPr>
-          <w:rFonts w:ascii="Times New Roman" w:hAnsi="Times New Roman"/>
-          <w:sz w:val="28"/>
-        </w:rPr>
-        <w:lastRenderedPageBreak/>
-        <w:t xml:space="preserve">Підключення бібліотек iostream, </w:t>
-      </w:r>
-      <w:r>
-        <w:rPr>
-          <w:rFonts w:ascii="Times New Roman" w:hAnsi="Times New Roman"/>
-          <w:sz w:val="28"/>
-        </w:rPr>
-        <w:t>fstream</w:t>
-      </w:r>
-      <w:r>
-        <w:rPr>
-          <w:rFonts w:ascii="Times New Roman" w:hAnsi="Times New Roman"/>
-          <w:sz w:val="28"/>
-        </w:rPr>
-        <w:t xml:space="preserve">, </w:t>
-      </w:r>
-      <w:r>
-        <w:rPr>
-          <w:rFonts w:ascii="Times New Roman" w:hAnsi="Times New Roman"/>
-          <w:sz w:val="28"/>
-        </w:rPr>
-        <w:t>bitset</w:t>
-      </w:r>
-      <w:r>
-        <w:rPr>
-          <w:rFonts w:ascii="Times New Roman" w:hAnsi="Times New Roman"/>
-          <w:sz w:val="28"/>
-        </w:rPr>
-        <w:t>, strin</w:t>
-      </w:r>
-      <w:r>
-        <w:rPr>
-          <w:rFonts w:ascii="Times New Roman" w:hAnsi="Times New Roman"/>
-          <w:sz w:val="28"/>
-          <w:lang w:val="en-US"/>
-        </w:rPr>
-        <w:t xml:space="preserve">g, </w:t>
-      </w:r>
-      <w:r>
-        <w:rPr>
-          <w:rFonts w:ascii="Times New Roman" w:hAnsi="Times New Roman"/>
-          <w:sz w:val="28"/>
-        </w:rPr>
-        <w:t>cstdlib</w:t>
-      </w:r>
-      <w:r>
-        <w:rPr>
-          <w:rFonts w:ascii="Times New Roman" w:hAnsi="Times New Roman"/>
-          <w:sz w:val="28"/>
-          <w:lang w:val="en-US"/>
-        </w:rPr>
-        <w:t>;</w:t>
       </w:r>
     </w:p>
     <w:p>
@@ -5160,47 +5209,80 @@
           <w:numId w:val="30"/>
         </w:numPr>
         <w:spacing w:after="0" w:line="360" w:lineRule="auto"/>
-        <w:jc w:val="both"/>
-        <w:rPr>
-          <w:rFonts w:ascii="Times New Roman" w:hAnsi="Times New Roman"/>
-          <w:sz w:val="28"/>
-          <w:szCs w:val="28"/>
-        </w:rPr>
-      </w:pPr>
-      <w:r>
-        <w:rPr>
-          <w:rFonts w:ascii="Times New Roman" w:hAnsi="Times New Roman"/>
-          <w:sz w:val="28"/>
-          <w:szCs w:val="28"/>
-          <w:lang w:val="ru-RU"/>
-        </w:rPr>
-        <w:t xml:space="preserve">Підключення </w:t>
-      </w:r>
-      <w:r>
-        <w:rPr>
-          <w:rFonts w:ascii="Times New Roman" w:hAnsi="Times New Roman"/>
-          <w:sz w:val="28"/>
-          <w:szCs w:val="28"/>
-        </w:rPr>
-        <w:t>простору імен</w:t>
-      </w:r>
-      <w:r>
-        <w:rPr>
-          <w:rFonts w:ascii="Times New Roman" w:hAnsi="Times New Roman"/>
-          <w:sz w:val="28"/>
-          <w:szCs w:val="28"/>
-          <w:lang w:val="ru-RU"/>
-        </w:rPr>
-        <w:t xml:space="preserve"> </w:t>
-      </w:r>
-      <w:r>
-        <w:rPr>
-          <w:rFonts w:ascii="Times New Roman" w:hAnsi="Times New Roman"/>
-          <w:sz w:val="28"/>
-          <w:szCs w:val="28"/>
-          <w:lang w:val="en-US"/>
-        </w:rPr>
-        <w:t>std;</w:t>
+        <w:ind w:left="0" w:firstLine="709"/>
+        <w:jc w:val="both"/>
+        <w:rPr>
+          <w:rFonts w:ascii="Times New Roman" w:hAnsi="Times New Roman"/>
+          <w:sz w:val="28"/>
+          <w:szCs w:val="28"/>
+        </w:rPr>
+      </w:pPr>
+      <w:r>
+        <w:rPr>
+          <w:rFonts w:ascii="Times New Roman" w:hAnsi="Times New Roman"/>
+          <w:sz w:val="28"/>
+          <w:szCs w:val="28"/>
+        </w:rPr>
+        <w:lastRenderedPageBreak/>
+        <w:t xml:space="preserve">Підключення бібліотек iostream, </w:t>
+      </w:r>
+      <w:r>
+        <w:rPr>
+          <w:rFonts w:ascii="Times New Roman" w:hAnsi="Times New Roman"/>
+          <w:sz w:val="28"/>
+          <w:szCs w:val="28"/>
+        </w:rPr>
+        <w:t>fstream</w:t>
+      </w:r>
+      <w:r>
+        <w:rPr>
+          <w:rFonts w:ascii="Times New Roman" w:hAnsi="Times New Roman"/>
+          <w:sz w:val="28"/>
+          <w:szCs w:val="28"/>
+        </w:rPr>
+        <w:t xml:space="preserve">, </w:t>
+      </w:r>
+      <w:r>
+        <w:rPr>
+          <w:rFonts w:ascii="Times New Roman" w:hAnsi="Times New Roman"/>
+          <w:sz w:val="28"/>
+          <w:szCs w:val="28"/>
+        </w:rPr>
+        <w:t>bitset</w:t>
+      </w:r>
+      <w:r>
+        <w:rPr>
+          <w:rFonts w:ascii="Times New Roman" w:hAnsi="Times New Roman"/>
+          <w:sz w:val="28"/>
+          <w:szCs w:val="28"/>
+        </w:rPr>
+        <w:t>, strin</w:t>
+      </w:r>
+      <w:r>
+        <w:rPr>
+          <w:rFonts w:ascii="Times New Roman" w:hAnsi="Times New Roman"/>
+          <w:sz w:val="28"/>
+          <w:szCs w:val="28"/>
+          <w:lang w:val="en-US"/>
+        </w:rPr>
+        <w:t xml:space="preserve">g, </w:t>
+      </w:r>
+      <w:r>
+        <w:rPr>
+          <w:rFonts w:ascii="Times New Roman" w:hAnsi="Times New Roman"/>
+          <w:sz w:val="28"/>
+          <w:szCs w:val="28"/>
+        </w:rPr>
+        <w:t>cstdlib</w:t>
+      </w:r>
+      <w:r>
+        <w:rPr>
+          <w:rFonts w:ascii="Times New Roman" w:hAnsi="Times New Roman"/>
+          <w:sz w:val="28"/>
+          <w:szCs w:val="28"/>
+          <w:lang w:val="en-US"/>
+        </w:rPr>
+        <w:t>;</w:t>
       </w:r>
     </w:p>
     <w:p>
@@ -5211,27 +5293,48 @@
           <w:numId w:val="30"/>
         </w:numPr>
         <w:spacing w:after="0" w:line="360" w:lineRule="auto"/>
-        <w:jc w:val="both"/>
-        <w:rPr>
-          <w:rFonts w:ascii="Times New Roman" w:hAnsi="Times New Roman"/>
-          <w:sz w:val="28"/>
-        </w:rPr>
-      </w:pPr>
-      <w:r>
-        <w:rPr>
-          <w:rFonts w:ascii="Times New Roman" w:hAnsi="Times New Roman"/>
-          <w:sz w:val="28"/>
-          <w:szCs w:val="28"/>
-        </w:rPr>
-        <w:t xml:space="preserve">Ініціалізація функції, оголошення </w:t>
-      </w:r>
-      <w:r>
-        <w:rPr>
-          <w:rFonts w:ascii="Times New Roman" w:hAnsi="Times New Roman"/>
-          <w:sz w:val="28"/>
-          <w:lang w:val="en-US"/>
-        </w:rPr>
-        <w:t>x, y, b, file_output;</w:t>
+        <w:ind w:left="0" w:firstLine="709"/>
+        <w:jc w:val="both"/>
+        <w:rPr>
+          <w:rFonts w:ascii="Times New Roman" w:hAnsi="Times New Roman"/>
+          <w:sz w:val="28"/>
+          <w:szCs w:val="28"/>
+        </w:rPr>
+      </w:pPr>
+      <w:r>
+        <w:rPr>
+          <w:rFonts w:ascii="Times New Roman" w:hAnsi="Times New Roman"/>
+          <w:sz w:val="28"/>
+          <w:szCs w:val="28"/>
+          <w:lang w:val="ru-RU"/>
+        </w:rPr>
+        <w:t xml:space="preserve">Підключення </w:t>
+      </w:r>
+      <w:r>
+        <w:rPr>
+          <w:rFonts w:ascii="Times New Roman" w:hAnsi="Times New Roman"/>
+          <w:sz w:val="28"/>
+          <w:szCs w:val="28"/>
+        </w:rPr>
+        <w:t>простору імен</w:t>
+      </w:r>
+      <w:r>
+        <w:rPr>
+          <w:rFonts w:ascii="Times New Roman" w:hAnsi="Times New Roman"/>
+          <w:sz w:val="28"/>
+          <w:szCs w:val="28"/>
+          <w:lang w:val="ru-RU"/>
+        </w:rPr>
+        <w:t xml:space="preserve"> </w:t>
+      </w:r>
+      <w:r>
+        <w:rPr>
+          <w:rFonts w:ascii="Times New Roman" w:hAnsi="Times New Roman"/>
+          <w:sz w:val="28"/>
+          <w:szCs w:val="28"/>
+          <w:lang w:val="en-US"/>
+        </w:rPr>
+        <w:t>std;</w:t>
       </w:r>
     </w:p>
     <w:p>
@@ -5242,61 +5345,30 @@
           <w:numId w:val="30"/>
         </w:numPr>
         <w:spacing w:after="0" w:line="360" w:lineRule="auto"/>
-        <w:jc w:val="both"/>
-        <w:rPr>
-          <w:rFonts w:ascii="Times New Roman" w:hAnsi="Times New Roman"/>
-          <w:sz w:val="28"/>
-        </w:rPr>
-      </w:pPr>
-      <w:r>
-        <w:rPr>
-          <w:rFonts w:ascii="Times New Roman" w:hAnsi="Times New Roman"/>
-          <w:sz w:val="28"/>
-          <w:szCs w:val="28"/>
-        </w:rPr>
-        <w:t xml:space="preserve">Відкриття файлу </w:t>
-      </w:r>
-      <w:r>
-        <w:rPr>
-          <w:rFonts w:ascii="Times New Roman" w:hAnsi="Times New Roman"/>
-          <w:sz w:val="28"/>
-          <w:szCs w:val="28"/>
-        </w:rPr>
-        <w:t>output</w:t>
-      </w:r>
-      <w:r>
-        <w:rPr>
-          <w:rFonts w:ascii="Times New Roman" w:hAnsi="Times New Roman"/>
-          <w:sz w:val="28"/>
-          <w:szCs w:val="28"/>
-          <w:lang w:val="en-US"/>
-        </w:rPr>
-        <w:t xml:space="preserve"> </w:t>
-      </w:r>
-      <w:r>
-        <w:rPr>
-          <w:rFonts w:ascii="Times New Roman" w:hAnsi="Times New Roman"/>
-          <w:sz w:val="28"/>
-          <w:szCs w:val="28"/>
-        </w:rPr>
-        <w:t>в</w:t>
-      </w:r>
-      <w:r>
-        <w:rPr>
-          <w:rFonts w:ascii="Times New Roman" w:hAnsi="Times New Roman"/>
-          <w:sz w:val="28"/>
-          <w:szCs w:val="28"/>
-        </w:rPr>
-        <w:t xml:space="preserve"> режимі додавання</w:t>
-      </w:r>
-      <w:r>
-        <w:rPr>
-          <w:rFonts w:ascii="Times New Roman" w:hAnsi="Times New Roman"/>
-          <w:sz w:val="28"/>
-          <w:szCs w:val="28"/>
-          <w:lang w:val="en-US"/>
-        </w:rPr>
-        <w:t>;</w:t>
+        <w:ind w:left="0" w:firstLine="709"/>
+        <w:jc w:val="both"/>
+        <w:rPr>
+          <w:rFonts w:ascii="Times New Roman" w:hAnsi="Times New Roman"/>
+          <w:sz w:val="28"/>
+          <w:szCs w:val="28"/>
+        </w:rPr>
+      </w:pPr>
+      <w:r>
+        <w:rPr>
+          <w:rFonts w:ascii="Times New Roman" w:hAnsi="Times New Roman"/>
+          <w:sz w:val="28"/>
+          <w:szCs w:val="28"/>
+        </w:rPr>
+        <w:t xml:space="preserve">Ініціалізація функції, оголошення </w:t>
+      </w:r>
+      <w:r>
+        <w:rPr>
+          <w:rFonts w:ascii="Times New Roman" w:hAnsi="Times New Roman"/>
+          <w:sz w:val="28"/>
+          <w:szCs w:val="28"/>
+          <w:lang w:val="en-US"/>
+        </w:rPr>
+        <w:t>x, y, b, file_output;</w:t>
       </w:r>
     </w:p>
     <w:p>
@@ -5307,46 +5379,60 @@
           <w:numId w:val="30"/>
         </w:numPr>
         <w:spacing w:after="0" w:line="360" w:lineRule="auto"/>
-        <w:jc w:val="both"/>
-        <w:rPr>
-          <w:rFonts w:ascii="Times New Roman" w:hAnsi="Times New Roman"/>
-          <w:sz w:val="28"/>
-        </w:rPr>
-      </w:pPr>
-      <w:r>
-        <w:rPr>
-          <w:rFonts w:ascii="Times New Roman" w:hAnsi="Times New Roman"/>
-          <w:sz w:val="28"/>
-        </w:rPr>
-        <w:t xml:space="preserve">Виведення функції s_calculation(x, y) з заданими </w:t>
-      </w:r>
-      <w:r>
-        <w:rPr>
-          <w:rFonts w:ascii="Times New Roman" w:hAnsi="Times New Roman"/>
-          <w:sz w:val="28"/>
-          <w:lang w:val="en-US"/>
-        </w:rPr>
-        <w:t>x</w:t>
-      </w:r>
-      <w:r>
-        <w:rPr>
-          <w:rFonts w:ascii="Times New Roman" w:hAnsi="Times New Roman"/>
-          <w:sz w:val="28"/>
-        </w:rPr>
-        <w:t xml:space="preserve"> та</w:t>
-      </w:r>
-      <w:r>
-        <w:rPr>
-          <w:rFonts w:ascii="Times New Roman" w:hAnsi="Times New Roman"/>
-          <w:sz w:val="28"/>
-          <w:lang w:val="en-US"/>
-        </w:rPr>
-        <w:t xml:space="preserve"> y</w:t>
-      </w:r>
-      <w:r>
-        <w:rPr>
-          <w:rFonts w:ascii="Times New Roman" w:hAnsi="Times New Roman"/>
-          <w:sz w:val="28"/>
+        <w:ind w:left="0" w:firstLine="709"/>
+        <w:jc w:val="both"/>
+        <w:rPr>
+          <w:rFonts w:ascii="Times New Roman" w:hAnsi="Times New Roman"/>
+          <w:sz w:val="28"/>
+          <w:szCs w:val="28"/>
+        </w:rPr>
+      </w:pPr>
+      <w:r>
+        <w:rPr>
+          <w:rFonts w:ascii="Times New Roman" w:hAnsi="Times New Roman"/>
+          <w:sz w:val="28"/>
+          <w:szCs w:val="28"/>
+        </w:rPr>
+        <w:t xml:space="preserve">Відкриття файлу </w:t>
+      </w:r>
+      <w:r>
+        <w:rPr>
+          <w:rFonts w:ascii="Times New Roman" w:hAnsi="Times New Roman"/>
+          <w:sz w:val="28"/>
+          <w:szCs w:val="28"/>
+        </w:rPr>
+        <w:t>output</w:t>
+      </w:r>
+      <w:r>
+        <w:rPr>
+          <w:rFonts w:ascii="Times New Roman" w:hAnsi="Times New Roman"/>
+          <w:sz w:val="28"/>
+          <w:szCs w:val="28"/>
+          <w:lang w:val="en-US"/>
+        </w:rPr>
+        <w:t xml:space="preserve"> </w:t>
+      </w:r>
+      <w:r>
+        <w:rPr>
+          <w:rFonts w:ascii="Times New Roman" w:hAnsi="Times New Roman"/>
+          <w:sz w:val="28"/>
+          <w:szCs w:val="28"/>
+        </w:rPr>
+        <w:t>в</w:t>
+      </w:r>
+      <w:r>
+        <w:rPr>
+          <w:rFonts w:ascii="Times New Roman" w:hAnsi="Times New Roman"/>
+          <w:sz w:val="28"/>
+          <w:szCs w:val="28"/>
+        </w:rPr>
+        <w:t xml:space="preserve"> режимі додавання</w:t>
+      </w:r>
+      <w:r>
+        <w:rPr>
+          <w:rFonts w:ascii="Times New Roman" w:hAnsi="Times New Roman"/>
+          <w:sz w:val="28"/>
+          <w:szCs w:val="28"/>
           <w:lang w:val="en-US"/>
         </w:rPr>
         <w:t>;</w:t>
@@ -5360,49 +5446,47 @@
           <w:numId w:val="30"/>
         </w:numPr>
         <w:spacing w:after="0" w:line="360" w:lineRule="auto"/>
-        <w:jc w:val="both"/>
-        <w:rPr>
-          <w:rFonts w:ascii="Times New Roman" w:hAnsi="Times New Roman"/>
-          <w:sz w:val="28"/>
-        </w:rPr>
-      </w:pPr>
-      <w:r>
-        <w:rPr>
-          <w:rFonts w:ascii="Times New Roman" w:hAnsi="Times New Roman"/>
-          <w:sz w:val="28"/>
-        </w:rPr>
-        <w:t xml:space="preserve">Переведення числа </w:t>
-      </w:r>
-      <w:r>
-        <w:rPr>
-          <w:rFonts w:ascii="Times New Roman" w:hAnsi="Times New Roman"/>
-          <w:sz w:val="28"/>
-          <w:lang w:val="en-US"/>
-        </w:rPr>
-        <w:t xml:space="preserve">b </w:t>
-      </w:r>
-      <w:r>
-        <w:rPr>
-          <w:rFonts w:ascii="Times New Roman" w:hAnsi="Times New Roman"/>
-          <w:sz w:val="28"/>
-        </w:rPr>
-        <w:t xml:space="preserve">у бітове представлення </w:t>
-      </w:r>
-      <w:r>
-        <w:rPr>
-          <w:rFonts w:ascii="Times New Roman" w:hAnsi="Times New Roman"/>
-          <w:sz w:val="28"/>
-          <w:lang w:val="en-US"/>
-        </w:rPr>
-        <w:t>bit_b</w:t>
-      </w:r>
-      <w:r>
-        <w:rPr>
-          <w:rFonts w:ascii="Times New Roman" w:hAnsi="Times New Roman"/>
-          <w:sz w:val="28"/>
-          <w:lang w:val="en-US"/>
-        </w:rPr>
-        <w:t>;</w:t>
+        <w:ind w:left="0" w:firstLine="709"/>
+        <w:jc w:val="both"/>
+        <w:rPr>
+          <w:rFonts w:ascii="Times New Roman" w:hAnsi="Times New Roman"/>
+          <w:sz w:val="28"/>
+          <w:szCs w:val="28"/>
+        </w:rPr>
+      </w:pPr>
+      <w:r>
+        <w:rPr>
+          <w:rFonts w:ascii="Times New Roman" w:hAnsi="Times New Roman"/>
+          <w:sz w:val="28"/>
+          <w:szCs w:val="28"/>
+        </w:rPr>
+        <w:t xml:space="preserve">Виведення функції s_calculation(x, y) з заданими </w:t>
+      </w:r>
+      <w:r>
+        <w:rPr>
+          <w:rFonts w:ascii="Times New Roman" w:hAnsi="Times New Roman"/>
+          <w:sz w:val="28"/>
+          <w:szCs w:val="28"/>
+          <w:lang w:val="en-US"/>
+        </w:rPr>
+        <w:t>x</w:t>
+      </w:r>
+      <w:r>
+        <w:rPr>
+          <w:rFonts w:ascii="Times New Roman" w:hAnsi="Times New Roman"/>
+          <w:sz w:val="28"/>
+          <w:szCs w:val="28"/>
+        </w:rPr>
+        <w:t xml:space="preserve"> та</w:t>
+      </w:r>
+      <w:r>
+        <w:rPr>
+          <w:rFonts w:ascii="Times New Roman" w:hAnsi="Times New Roman"/>
+          <w:sz w:val="28"/>
+          <w:szCs w:val="28"/>
+          <w:lang w:val="en-US"/>
+        </w:rPr>
+        <w:t xml:space="preserve"> y;</w:t>
       </w:r>
     </w:p>
     <w:p>
@@ -5413,34 +5497,47 @@
           <w:numId w:val="30"/>
         </w:numPr>
         <w:spacing w:after="0" w:line="360" w:lineRule="auto"/>
-        <w:jc w:val="both"/>
-        <w:rPr>
-          <w:rFonts w:ascii="Times New Roman" w:hAnsi="Times New Roman"/>
-          <w:sz w:val="28"/>
-        </w:rPr>
-      </w:pPr>
-      <w:r>
-        <w:rPr>
-          <w:rFonts w:ascii="Times New Roman" w:hAnsi="Times New Roman"/>
-          <w:sz w:val="28"/>
-        </w:rPr>
-        <w:t xml:space="preserve">Виведення </w:t>
-      </w:r>
-      <w:r>
-        <w:rPr>
-          <w:rFonts w:ascii="Times New Roman" w:hAnsi="Times New Roman"/>
-          <w:sz w:val="28"/>
-          <w:lang w:val="en-US"/>
-        </w:rPr>
-        <w:t>bit_b</w:t>
-      </w:r>
-      <w:r>
-        <w:rPr>
-          <w:rFonts w:ascii="Times New Roman" w:hAnsi="Times New Roman"/>
-          <w:sz w:val="28"/>
-          <w:lang w:val="en-US"/>
-        </w:rPr>
-        <w:t>;</w:t>
+        <w:ind w:left="0" w:firstLine="709"/>
+        <w:jc w:val="both"/>
+        <w:rPr>
+          <w:rFonts w:ascii="Times New Roman" w:hAnsi="Times New Roman"/>
+          <w:sz w:val="28"/>
+          <w:szCs w:val="28"/>
+        </w:rPr>
+      </w:pPr>
+      <w:r>
+        <w:rPr>
+          <w:rFonts w:ascii="Times New Roman" w:hAnsi="Times New Roman"/>
+          <w:sz w:val="28"/>
+          <w:szCs w:val="28"/>
+        </w:rPr>
+        <w:t xml:space="preserve">Переведення числа </w:t>
+      </w:r>
+      <w:r>
+        <w:rPr>
+          <w:rFonts w:ascii="Times New Roman" w:hAnsi="Times New Roman"/>
+          <w:sz w:val="28"/>
+          <w:szCs w:val="28"/>
+          <w:lang w:val="en-US"/>
+        </w:rPr>
+        <w:t xml:space="preserve">b </w:t>
+      </w:r>
+      <w:r>
+        <w:rPr>
+          <w:rFonts w:ascii="Times New Roman" w:hAnsi="Times New Roman"/>
+          <w:sz w:val="28"/>
+          <w:szCs w:val="28"/>
+        </w:rPr>
+        <w:t xml:space="preserve">у бітове представлення </w:t>
+      </w:r>
+      <w:r>
+        <w:rPr>
+          <w:rFonts w:ascii="Times New Roman" w:hAnsi="Times New Roman"/>
+          <w:sz w:val="28"/>
+          <w:szCs w:val="28"/>
+          <w:lang w:val="en-US"/>
+        </w:rPr>
+        <w:t>bit_b;</w:t>
       </w:r>
     </w:p>
     <w:p>
@@ -5451,47 +5548,112 @@
           <w:numId w:val="30"/>
         </w:numPr>
         <w:spacing w:after="0" w:line="360" w:lineRule="auto"/>
-        <w:jc w:val="both"/>
-        <w:rPr>
-          <w:rFonts w:ascii="Times New Roman" w:hAnsi="Times New Roman"/>
-          <w:sz w:val="28"/>
-        </w:rPr>
-      </w:pPr>
-      <w:r>
-        <w:rPr>
-          <w:rFonts w:ascii="Times New Roman" w:hAnsi="Times New Roman"/>
-          <w:sz w:val="28"/>
-        </w:rPr>
-        <w:t xml:space="preserve">Закриття файлу </w:t>
-      </w:r>
-      <w:r>
-        <w:rPr>
-          <w:rFonts w:ascii="Times New Roman" w:hAnsi="Times New Roman"/>
-          <w:sz w:val="28"/>
-          <w:szCs w:val="28"/>
-        </w:rPr>
-        <w:t>output</w:t>
-      </w:r>
-      <w:r>
-        <w:rPr>
-          <w:rFonts w:ascii="Times New Roman" w:hAnsi="Times New Roman"/>
-          <w:sz w:val="28"/>
-          <w:szCs w:val="28"/>
-        </w:rPr>
-        <w:t>. Закінчення роботи модуля.</w:t>
+        <w:ind w:left="0" w:firstLine="709"/>
+        <w:jc w:val="both"/>
+        <w:rPr>
+          <w:rFonts w:ascii="Times New Roman" w:hAnsi="Times New Roman"/>
+          <w:sz w:val="28"/>
+          <w:szCs w:val="28"/>
+        </w:rPr>
+      </w:pPr>
+      <w:r>
+        <w:rPr>
+          <w:rFonts w:ascii="Times New Roman" w:hAnsi="Times New Roman"/>
+          <w:sz w:val="28"/>
+          <w:szCs w:val="28"/>
+        </w:rPr>
+        <w:t xml:space="preserve">Виведення </w:t>
+      </w:r>
+      <w:r>
+        <w:rPr>
+          <w:rFonts w:ascii="Times New Roman" w:hAnsi="Times New Roman"/>
+          <w:sz w:val="28"/>
+          <w:szCs w:val="28"/>
+          <w:lang w:val="en-US"/>
+        </w:rPr>
+        <w:t>bit_b;</w:t>
+      </w:r>
+    </w:p>
+    <w:p>
+      <w:pPr>
+        <w:pStyle w:val="a9"/>
+        <w:numPr>
+          <w:ilvl w:val="0"/>
+          <w:numId w:val="30"/>
+        </w:numPr>
+        <w:spacing w:after="0" w:line="360" w:lineRule="auto"/>
+        <w:ind w:left="0" w:firstLine="709"/>
+        <w:jc w:val="both"/>
+        <w:rPr>
+          <w:rFonts w:ascii="Times New Roman" w:hAnsi="Times New Roman"/>
+          <w:sz w:val="28"/>
+          <w:szCs w:val="28"/>
+        </w:rPr>
+      </w:pPr>
+      <w:r>
+        <w:rPr>
+          <w:rFonts w:ascii="Times New Roman" w:hAnsi="Times New Roman"/>
+          <w:sz w:val="28"/>
+          <w:szCs w:val="28"/>
+        </w:rPr>
+        <w:t>Закриття файлу output. Закінчення роботи модуля.</w:t>
+      </w:r>
+    </w:p>
+    <w:p>
+      <w:pPr>
+        <w:spacing w:line="360" w:lineRule="auto"/>
+        <w:ind w:firstLine="709"/>
+        <w:jc w:val="both"/>
+        <w:rPr>
+          <w:sz w:val="28"/>
+        </w:rPr>
+      </w:pPr>
+      <w:r>
+        <w:rPr>
+          <w:sz w:val="28"/>
+        </w:rPr>
+        <w:t>Розробил</w:t>
+      </w:r>
+      <w:r>
+        <w:rPr>
+          <w:sz w:val="28"/>
+        </w:rPr>
+        <w:t xml:space="preserve">и три набори контрольних прикладів до задач </w:t>
+      </w:r>
+      <w:r>
+        <w:rPr>
+          <w:sz w:val="28"/>
+          <w:lang w:val="en-US"/>
+        </w:rPr>
+        <w:t>10</w:t>
+      </w:r>
+      <w:r>
+        <w:rPr>
+          <w:sz w:val="28"/>
+        </w:rPr>
+        <w:t>.1–</w:t>
+      </w:r>
+      <w:r>
+        <w:rPr>
+          <w:sz w:val="28"/>
+          <w:lang w:val="en-US"/>
+        </w:rPr>
+        <w:t>10</w:t>
+      </w:r>
+      <w:r>
+        <w:rPr>
+          <w:sz w:val="28"/>
+        </w:rPr>
+        <w:t>.3 для виконання модульного тестування функцій</w:t>
+      </w:r>
+      <w:r>
+        <w:rPr>
+          <w:sz w:val="28"/>
+        </w:rPr>
+        <w:t xml:space="preserve"> (Додаток А, Додаток Б, Додаток В).</w:t>
       </w:r>
       <w:bookmarkStart w:id="0" w:name="_GoBack"/>
       <w:bookmarkEnd w:id="0"/>
-    </w:p>
-    <w:p>
-      <w:pPr>
-        <w:spacing w:line="360" w:lineRule="auto"/>
-        <w:ind w:firstLine="709"/>
-        <w:jc w:val="both"/>
-        <w:rPr>
-          <w:sz w:val="28"/>
-        </w:rPr>
-      </w:pPr>
     </w:p>
     <w:p>
       <w:pPr>
@@ -9248,7 +9410,7 @@
 </file>
 
 <file path=customXml/itemProps1.xml><?xml version="1.0" encoding="utf-8"?>
-<ds:datastoreItem xmlns:ds="http://schemas.openxmlformats.org/officeDocument/2006/customXml" ds:itemID="{1BD35138-0B4C-468A-90A9-920258798B37}">
+<ds:datastoreItem xmlns:ds="http://schemas.openxmlformats.org/officeDocument/2006/customXml" ds:itemID="{C3EA4DC9-6F4E-4BFA-9BDA-6AB533303ED2}">
   <ds:schemaRefs>
     <ds:schemaRef ds:uri="http://schemas.openxmlformats.org/officeDocument/2006/bibliography"/>
   </ds:schemaRefs>

</xml_diff>